<commit_message>
AUTO FROM  13.06.2023 10:02:31,50
</commit_message>
<xml_diff>
--- a/МИКУЛИЧ/Отчет по практике.docx
+++ b/МИКУЛИЧ/Отчет по практике.docx
@@ -1,6 +1,6 @@
 
 <file path=word/document.xml><?xml version="1.0" encoding="utf-8"?>
-<w:document xmlns:wpc="http://schemas.microsoft.com/office/word/2010/wordprocessingCanvas" xmlns:cx="http://schemas.microsoft.com/office/drawing/2014/chartex" xmlns:cx1="http://schemas.microsoft.com/office/drawing/2015/9/8/chartex" xmlns:cx2="http://schemas.microsoft.com/office/drawing/2015/10/21/chartex" xmlns:cx3="http://schemas.microsoft.com/office/drawing/2016/5/9/chartex" xmlns:cx4="http://schemas.microsoft.com/office/drawing/2016/5/10/chartex" xmlns:cx5="http://schemas.microsoft.com/office/drawing/2016/5/11/chartex" xmlns:cx6="http://schemas.microsoft.com/office/drawing/2016/5/12/chartex" xmlns:cx7="http://schemas.microsoft.com/office/drawing/2016/5/13/chartex" xmlns:cx8="http://schemas.microsoft.com/office/drawing/2016/5/14/chartex" xmlns:mc="http://schemas.openxmlformats.org/markup-compatibility/2006" xmlns:aink="http://schemas.microsoft.com/office/drawing/2016/ink" xmlns:am3d="http://schemas.microsoft.com/office/drawing/2017/model3d" xmlns:o="urn:schemas-microsoft-com:office:office" xmlns:oel="http://schemas.microsoft.com/office/2019/extlst" xmlns:r="http://schemas.openxmlformats.org/officeDocument/2006/relationships" xmlns:m="http://schemas.openxmlformats.org/officeDocument/2006/math" xmlns:v="urn:schemas-microsoft-com:vml" xmlns:wp14="http://schemas.microsoft.com/office/word/2010/wordprocessingDrawing" xmlns:wp="http://schemas.openxmlformats.org/drawingml/2006/wordprocessingDrawing" xmlns:w10="urn:schemas-microsoft-com:office:word" xmlns:w="http://schemas.openxmlformats.org/wordprocessingml/2006/main" xmlns:w14="http://schemas.microsoft.com/office/word/2010/wordml" xmlns:w15="http://schemas.microsoft.com/office/word/2012/wordml" xmlns:w16cex="http://schemas.microsoft.com/office/word/2018/wordml/cex" xmlns:w16cid="http://schemas.microsoft.com/office/word/2016/wordml/cid" xmlns:w16="http://schemas.microsoft.com/office/word/2018/wordml" xmlns:w16du="http://schemas.microsoft.com/office/word/2023/wordml/word16du" xmlns:w16sdtdh="http://schemas.microsoft.com/office/word/2020/wordml/sdtdatahash" xmlns:w16se="http://schemas.microsoft.com/office/word/2015/wordml/symex" xmlns:wpg="http://schemas.microsoft.com/office/word/2010/wordprocessingGroup" xmlns:wpi="http://schemas.microsoft.com/office/word/2010/wordprocessingInk" xmlns:wne="http://schemas.microsoft.com/office/word/2006/wordml" xmlns:wps="http://schemas.microsoft.com/office/word/2010/wordprocessingShape" mc:Ignorable="w14 w15 w16se w16cid w16 w16cex w16sdtdh wp14">
+<w:document xmlns:wpc="http://schemas.microsoft.com/office/word/2010/wordprocessingCanvas" xmlns:cx="http://schemas.microsoft.com/office/drawing/2014/chartex" xmlns:cx1="http://schemas.microsoft.com/office/drawing/2015/9/8/chartex" xmlns:cx2="http://schemas.microsoft.com/office/drawing/2015/10/21/chartex" xmlns:cx3="http://schemas.microsoft.com/office/drawing/2016/5/9/chartex" xmlns:cx4="http://schemas.microsoft.com/office/drawing/2016/5/10/chartex" xmlns:cx5="http://schemas.microsoft.com/office/drawing/2016/5/11/chartex" xmlns:cx6="http://schemas.microsoft.com/office/drawing/2016/5/12/chartex" xmlns:cx7="http://schemas.microsoft.com/office/drawing/2016/5/13/chartex" xmlns:cx8="http://schemas.microsoft.com/office/drawing/2016/5/14/chartex" xmlns:mc="http://schemas.openxmlformats.org/markup-compatibility/2006" xmlns:aink="http://schemas.microsoft.com/office/drawing/2016/ink" xmlns:am3d="http://schemas.microsoft.com/office/drawing/2017/model3d" xmlns:o="urn:schemas-microsoft-com:office:office" xmlns:oel="http://schemas.microsoft.com/office/2019/extlst" xmlns:r="http://schemas.openxmlformats.org/officeDocument/2006/relationships" xmlns:m="http://schemas.openxmlformats.org/officeDocument/2006/math" xmlns:v="urn:schemas-microsoft-com:vml" xmlns:wp14="http://schemas.microsoft.com/office/word/2010/wordprocessingDrawing" xmlns:wp="http://schemas.openxmlformats.org/drawingml/2006/wordprocessingDrawing" xmlns:w10="urn:schemas-microsoft-com:office:word" xmlns:w="http://schemas.openxmlformats.org/wordprocessingml/2006/main" xmlns:w14="http://schemas.microsoft.com/office/word/2010/wordml" xmlns:w15="http://schemas.microsoft.com/office/word/2012/wordml" xmlns:w16cex="http://schemas.microsoft.com/office/word/2018/wordml/cex" xmlns:w16cid="http://schemas.microsoft.com/office/word/2016/wordml/cid" xmlns:w16="http://schemas.microsoft.com/office/word/2018/wordml" xmlns:w16sdtdh="http://schemas.microsoft.com/office/word/2020/wordml/sdtdatahash" xmlns:w16se="http://schemas.microsoft.com/office/word/2015/wordml/symex" xmlns:wpg="http://schemas.microsoft.com/office/word/2010/wordprocessingGroup" xmlns:wpi="http://schemas.microsoft.com/office/word/2010/wordprocessingInk" xmlns:wne="http://schemas.microsoft.com/office/word/2006/wordml" xmlns:wps="http://schemas.microsoft.com/office/word/2010/wordprocessingShape" mc:Ignorable="w14 w15 w16se w16cid w16 w16cex w16sdtdh wp14">
   <w:body>
     <w:p>
       <w:pPr>
@@ -40,15 +40,7 @@
         <w:jc w:val="center"/>
       </w:pPr>
       <w:r>
-        <w:t xml:space="preserve">«Могилевский государственный университет им. </w:t>
-      </w:r>
-      <w:proofErr w:type="spellStart"/>
-      <w:r>
-        <w:t>А.А.Кулешова</w:t>
-      </w:r>
-      <w:proofErr w:type="spellEnd"/>
-      <w:r>
-        <w:t>!</w:t>
+        <w:t>«Могилевский государственный университет им. А.А.Кулешова!</w:t>
       </w:r>
     </w:p>
     <w:p>
@@ -159,13 +151,8 @@
       <w:pPr>
         <w:jc w:val="right"/>
       </w:pPr>
-      <w:proofErr w:type="spellStart"/>
-      <w:r>
-        <w:t>Акиншева</w:t>
-      </w:r>
-      <w:proofErr w:type="spellEnd"/>
-      <w:r>
-        <w:t xml:space="preserve"> Ирина Владиславовна</w:t>
+      <w:r>
+        <w:t>Акиншева Ирина Владиславовна</w:t>
       </w:r>
     </w:p>
     <w:p>
@@ -191,6 +178,13 @@
     </w:p>
     <w:sdt>
       <w:sdtPr>
+        <w:rPr>
+          <w:rFonts w:ascii="Times New Roman" w:eastAsiaTheme="minorHAnsi" w:hAnsi="Times New Roman" w:cstheme="minorBidi"/>
+          <w:color w:val="auto"/>
+          <w:sz w:val="28"/>
+          <w:szCs w:val="22"/>
+          <w:lang w:eastAsia="en-US"/>
+        </w:rPr>
         <w:id w:val="-209571115"/>
         <w:docPartObj>
           <w:docPartGallery w:val="Table of Contents"/>
@@ -199,13 +193,8 @@
       </w:sdtPr>
       <w:sdtEndPr>
         <w:rPr>
-          <w:rFonts w:ascii="Times New Roman" w:eastAsiaTheme="minorHAnsi" w:hAnsi="Times New Roman" w:cstheme="minorBidi"/>
           <w:b/>
           <w:bCs/>
-          <w:color w:val="auto"/>
-          <w:sz w:val="28"/>
-          <w:szCs w:val="22"/>
-          <w:lang w:eastAsia="en-US"/>
         </w:rPr>
       </w:sdtEndPr>
       <w:sdtContent>
@@ -1044,248 +1033,258 @@
     </w:p>
     <w:p>
       <w:pPr>
+        <w:pStyle w:val="a7"/>
+        <w:numPr>
+          <w:ilvl w:val="0"/>
+          <w:numId w:val="8"/>
+        </w:numPr>
+        <w:spacing w:after="0" w:line="276" w:lineRule="auto"/>
+        <w:ind w:left="567" w:hanging="426"/>
+      </w:pPr>
+      <w:r>
+        <w:t>освоение и закрепление знани</w:t>
+      </w:r>
+      <w:r>
+        <w:t>й,</w:t>
+      </w:r>
+      <w:r>
+        <w:t xml:space="preserve"> умений, полученных в</w:t>
+      </w:r>
+      <w:r>
+        <w:t xml:space="preserve"> </w:t>
+      </w:r>
+      <w:r>
+        <w:t xml:space="preserve">учреждении высшего образования по </w:t>
+      </w:r>
+      <w:r>
+        <w:t>курсу</w:t>
+      </w:r>
+      <w:r>
+        <w:t xml:space="preserve"> обучения, проверка возможностей самостоятельной работы в </w:t>
+      </w:r>
+      <w:r>
+        <w:t>процессе</w:t>
+      </w:r>
+      <w:r>
+        <w:t xml:space="preserve"> решения конкретных задач;</w:t>
+      </w:r>
+    </w:p>
+    <w:p>
+      <w:pPr>
+        <w:pStyle w:val="a7"/>
+        <w:numPr>
+          <w:ilvl w:val="0"/>
+          <w:numId w:val="8"/>
+        </w:numPr>
+        <w:spacing w:after="0" w:line="276" w:lineRule="auto"/>
+        <w:ind w:left="567" w:hanging="426"/>
+      </w:pPr>
+      <w:r>
+        <w:t>освоение в реальных услов</w:t>
+      </w:r>
+      <w:r>
+        <w:t>иях</w:t>
+      </w:r>
+      <w:r>
+        <w:t xml:space="preserve"> принципов организации и управления производством, участие в работе над реальными проектами;</w:t>
+      </w:r>
+    </w:p>
+    <w:p>
+      <w:pPr>
+        <w:pStyle w:val="a7"/>
+        <w:numPr>
+          <w:ilvl w:val="0"/>
+          <w:numId w:val="8"/>
+        </w:numPr>
+        <w:spacing w:after="0" w:line="276" w:lineRule="auto"/>
+        <w:ind w:left="567" w:hanging="426"/>
+      </w:pPr>
+      <w:r>
+        <w:t>освоение и изучение новых технологий и специализированных программных пакетов;</w:t>
+      </w:r>
+    </w:p>
+    <w:p>
+      <w:pPr>
+        <w:pStyle w:val="a7"/>
+        <w:numPr>
+          <w:ilvl w:val="0"/>
+          <w:numId w:val="8"/>
+        </w:numPr>
+        <w:spacing w:after="0" w:line="276" w:lineRule="auto"/>
+        <w:ind w:left="567" w:hanging="426"/>
+      </w:pPr>
+      <w:r>
+        <w:t>изучение требований</w:t>
+      </w:r>
+      <w:r>
+        <w:t xml:space="preserve"> </w:t>
+      </w:r>
+      <w:r>
+        <w:t>к разр</w:t>
+      </w:r>
+      <w:r>
+        <w:t>аботке</w:t>
+      </w:r>
+      <w:r>
+        <w:t xml:space="preserve"> различных системных</w:t>
+      </w:r>
+      <w:r>
+        <w:t xml:space="preserve"> </w:t>
+      </w:r>
+      <w:r>
+        <w:t>программ и средств вычислительной техни</w:t>
+      </w:r>
+      <w:r>
+        <w:t>ки</w:t>
+      </w:r>
+    </w:p>
+    <w:p>
+      <w:pPr>
+        <w:pStyle w:val="a7"/>
+        <w:numPr>
+          <w:ilvl w:val="0"/>
+          <w:numId w:val="8"/>
+        </w:numPr>
+        <w:spacing w:after="0" w:line="276" w:lineRule="auto"/>
+        <w:ind w:left="567" w:hanging="426"/>
+      </w:pPr>
+      <w:r>
+        <w:t xml:space="preserve">освоение промышленных </w:t>
+      </w:r>
+      <w:r>
+        <w:t>программных</w:t>
+      </w:r>
+      <w:r>
+        <w:t xml:space="preserve"> систем, средств вычислительной техники и различных операци</w:t>
+      </w:r>
+      <w:r>
+        <w:t>онных</w:t>
+      </w:r>
+      <w:r>
+        <w:t xml:space="preserve"> систем;</w:t>
+      </w:r>
+    </w:p>
+    <w:p>
+      <w:pPr>
+        <w:pStyle w:val="a7"/>
+        <w:numPr>
+          <w:ilvl w:val="0"/>
+          <w:numId w:val="8"/>
+        </w:numPr>
+        <w:spacing w:after="0" w:line="276" w:lineRule="auto"/>
+        <w:ind w:left="567" w:hanging="426"/>
+      </w:pPr>
+      <w:r>
+        <w:t>формирование и анализ матери</w:t>
+      </w:r>
+      <w:r>
+        <w:t>алов</w:t>
+      </w:r>
+      <w:r>
+        <w:t xml:space="preserve"> для выполнения курсовых работ и проектов.</w:t>
+      </w:r>
+    </w:p>
+    <w:p>
+      <w:pPr>
         <w:spacing w:after="0" w:line="276" w:lineRule="auto"/>
         <w:ind w:firstLine="851"/>
       </w:pPr>
       <w:r>
-        <w:t>1)</w:t>
-      </w:r>
-      <w:r>
-        <w:tab/>
-        <w:t>освоение и закрепление знани</w:t>
-      </w:r>
-      <w:r>
-        <w:t>й,</w:t>
-      </w:r>
-      <w:r>
-        <w:t xml:space="preserve"> умений, полученных в</w:t>
+        <w:t>Задачи практики:</w:t>
+      </w:r>
+    </w:p>
+    <w:p>
+      <w:pPr>
+        <w:pStyle w:val="a7"/>
+        <w:numPr>
+          <w:ilvl w:val="0"/>
+          <w:numId w:val="10"/>
+        </w:numPr>
+        <w:spacing w:after="0" w:line="276" w:lineRule="auto"/>
+        <w:ind w:hanging="720"/>
+      </w:pPr>
+      <w:r>
+        <w:t>проведение обследования приклад</w:t>
+      </w:r>
+      <w:r>
+        <w:t>но</w:t>
+      </w:r>
+      <w:r>
+        <w:t>й области в соответствии с профилем подготовки;</w:t>
+      </w:r>
+    </w:p>
+    <w:p>
+      <w:pPr>
+        <w:pStyle w:val="a7"/>
+        <w:numPr>
+          <w:ilvl w:val="0"/>
+          <w:numId w:val="10"/>
+        </w:numPr>
+        <w:spacing w:after="0" w:line="276" w:lineRule="auto"/>
+        <w:ind w:hanging="720"/>
+      </w:pPr>
+      <w:r>
+        <w:t xml:space="preserve">моделирование </w:t>
+      </w:r>
+      <w:r>
+        <w:t xml:space="preserve">информационных </w:t>
+      </w:r>
+      <w:r>
+        <w:t>процессов и систем с</w:t>
       </w:r>
       <w:r>
         <w:t xml:space="preserve"> </w:t>
       </w:r>
       <w:r>
-        <w:t xml:space="preserve">учреждении высшего образования по </w:t>
-      </w:r>
-      <w:r>
-        <w:t>курсу</w:t>
-      </w:r>
-      <w:r>
-        <w:t xml:space="preserve"> обучения, проверка возможностей самостоятельной работы в </w:t>
-      </w:r>
-      <w:r>
-        <w:t>процессе</w:t>
-      </w:r>
-      <w:r>
-        <w:t xml:space="preserve"> решения конкретных задач;</w:t>
-      </w:r>
-    </w:p>
-    <w:p>
-      <w:pPr>
+        <w:t xml:space="preserve">использованием информационных </w:t>
+      </w:r>
+      <w:r>
+        <w:t>технологий</w:t>
+      </w:r>
+    </w:p>
+    <w:p>
+      <w:pPr>
+        <w:pStyle w:val="a7"/>
+        <w:numPr>
+          <w:ilvl w:val="0"/>
+          <w:numId w:val="10"/>
+        </w:numPr>
         <w:spacing w:after="0" w:line="276" w:lineRule="auto"/>
-        <w:ind w:firstLine="851"/>
-      </w:pPr>
-      <w:r>
-        <w:t>2)</w:t>
-      </w:r>
-      <w:r>
-        <w:tab/>
-        <w:t>освоение в реальных услов</w:t>
-      </w:r>
-      <w:r>
-        <w:t>иях</w:t>
-      </w:r>
-      <w:r>
-        <w:t xml:space="preserve"> принципов организации и управления производством, участие в работе над реальными проектами;</w:t>
-      </w:r>
-    </w:p>
-    <w:p>
-      <w:pPr>
+        <w:ind w:hanging="720"/>
+      </w:pPr>
+      <w:r>
+        <w:t xml:space="preserve">формирование </w:t>
+      </w:r>
+      <w:r>
+        <w:t>требований к информатизации</w:t>
+      </w:r>
+      <w:r>
+        <w:t xml:space="preserve"> и автоматизации прикладных процессов;</w:t>
+      </w:r>
+    </w:p>
+    <w:p>
+      <w:pPr>
+        <w:pStyle w:val="a7"/>
+        <w:numPr>
+          <w:ilvl w:val="0"/>
+          <w:numId w:val="10"/>
+        </w:numPr>
         <w:spacing w:after="0" w:line="276" w:lineRule="auto"/>
-        <w:ind w:firstLine="851"/>
-      </w:pPr>
-      <w:r>
-        <w:t>3)</w:t>
-      </w:r>
-      <w:r>
-        <w:tab/>
-        <w:t>освоение и изучение новых технологий и специализированных программных пакетов;</w:t>
-      </w:r>
-    </w:p>
-    <w:p>
-      <w:pPr>
-        <w:spacing w:after="0" w:line="276" w:lineRule="auto"/>
-        <w:ind w:firstLine="851"/>
-      </w:pPr>
-      <w:r>
-        <w:t>4)</w:t>
-      </w:r>
-      <w:r>
-        <w:tab/>
-        <w:t>изучение требований</w:t>
+        <w:ind w:hanging="720"/>
+      </w:pPr>
+      <w:r>
+        <w:t>программирование,</w:t>
+      </w:r>
+      <w:r>
+        <w:t xml:space="preserve"> тестирование</w:t>
+      </w:r>
+      <w:r>
+        <w:t xml:space="preserve"> и документирование</w:t>
       </w:r>
       <w:r>
         <w:t xml:space="preserve"> </w:t>
       </w:r>
       <w:r>
-        <w:t>к разр</w:t>
-      </w:r>
-      <w:r>
-        <w:t>аботке</w:t>
-      </w:r>
-      <w:r>
-        <w:t xml:space="preserve"> различных системных</w:t>
-      </w:r>
-      <w:r>
-        <w:t xml:space="preserve"> </w:t>
-      </w:r>
-      <w:r>
-        <w:t>программ и средств вычислительной техни</w:t>
-      </w:r>
-      <w:r>
-        <w:t>ки</w:t>
-      </w:r>
-    </w:p>
-    <w:p>
-      <w:pPr>
-        <w:spacing w:after="0" w:line="276" w:lineRule="auto"/>
-        <w:ind w:firstLine="851"/>
-      </w:pPr>
-      <w:r>
-        <w:t>5)</w:t>
-      </w:r>
-      <w:r>
-        <w:tab/>
-        <w:t xml:space="preserve">освоение промышленных </w:t>
-      </w:r>
-      <w:r>
-        <w:t>программных</w:t>
-      </w:r>
-      <w:r>
-        <w:t xml:space="preserve"> систем, средств вычислительной техники и различных операци</w:t>
-      </w:r>
-      <w:r>
-        <w:t>онных</w:t>
-      </w:r>
-      <w:r>
-        <w:t xml:space="preserve"> систем;</w:t>
-      </w:r>
-    </w:p>
-    <w:p>
-      <w:pPr>
-        <w:spacing w:after="0" w:line="276" w:lineRule="auto"/>
-        <w:ind w:firstLine="851"/>
-      </w:pPr>
-      <w:r>
-        <w:t>6)</w:t>
-      </w:r>
-      <w:r>
-        <w:tab/>
-        <w:t>формирование и анализ матери</w:t>
-      </w:r>
-      <w:r>
-        <w:t>алов</w:t>
-      </w:r>
-      <w:r>
-        <w:t xml:space="preserve"> для выполнения курсовых работ и проектов.</w:t>
-      </w:r>
-    </w:p>
-    <w:p>
-      <w:pPr>
-        <w:spacing w:after="0" w:line="276" w:lineRule="auto"/>
-        <w:ind w:firstLine="851"/>
-      </w:pPr>
-      <w:r>
-        <w:t>Задачи практики:</w:t>
-      </w:r>
-    </w:p>
-    <w:p>
-      <w:pPr>
-        <w:spacing w:after="0" w:line="276" w:lineRule="auto"/>
-        <w:ind w:firstLine="851"/>
-      </w:pPr>
-      <w:r>
-        <w:t>-</w:t>
-      </w:r>
-      <w:r>
-        <w:tab/>
-        <w:t>проведение обследования приклад</w:t>
-      </w:r>
-      <w:r>
-        <w:t>но</w:t>
-      </w:r>
-      <w:r>
-        <w:t>й области в соответствии с профилем подготовки;</w:t>
-      </w:r>
-    </w:p>
-    <w:p>
-      <w:pPr>
-        <w:spacing w:after="0" w:line="276" w:lineRule="auto"/>
-        <w:ind w:firstLine="851"/>
-      </w:pPr>
-      <w:r>
-        <w:t>-</w:t>
-      </w:r>
-      <w:r>
-        <w:tab/>
-        <w:t xml:space="preserve">моделирование </w:t>
-      </w:r>
-      <w:r>
-        <w:t xml:space="preserve">информационных </w:t>
-      </w:r>
-      <w:r>
-        <w:t>процессов и систем с</w:t>
-      </w:r>
-      <w:r>
-        <w:t xml:space="preserve"> </w:t>
-      </w:r>
-      <w:r>
-        <w:t xml:space="preserve">использованием информационных </w:t>
-      </w:r>
-      <w:r>
-        <w:t>технологий</w:t>
-      </w:r>
-    </w:p>
-    <w:p>
-      <w:pPr>
-        <w:spacing w:after="0" w:line="276" w:lineRule="auto"/>
-        <w:ind w:firstLine="851"/>
-      </w:pPr>
-      <w:r>
-        <w:t>-</w:t>
-      </w:r>
-      <w:r>
-        <w:tab/>
-        <w:t xml:space="preserve">формирование </w:t>
-      </w:r>
-      <w:r>
-        <w:t>требований к информатизации</w:t>
-      </w:r>
-      <w:r>
-        <w:t xml:space="preserve"> и автоматизации прикладных процессов;</w:t>
-      </w:r>
-    </w:p>
-    <w:p>
-      <w:pPr>
-        <w:spacing w:after="0" w:line="276" w:lineRule="auto"/>
-        <w:ind w:firstLine="851"/>
-      </w:pPr>
-      <w:r>
-        <w:t>-</w:t>
-      </w:r>
-      <w:r>
-        <w:tab/>
-        <w:t>программирование,</w:t>
-      </w:r>
-      <w:r>
-        <w:t xml:space="preserve"> тестирование</w:t>
-      </w:r>
-      <w:r>
-        <w:t xml:space="preserve"> и документирование</w:t>
-      </w:r>
-      <w:r>
-        <w:t xml:space="preserve"> </w:t>
-      </w:r>
-      <w:r>
         <w:t>приложений;</w:t>
       </w:r>
     </w:p>
@@ -1301,6 +1300,7 @@
     <w:p>
       <w:pPr>
         <w:pStyle w:val="1"/>
+        <w:spacing w:line="480" w:lineRule="auto"/>
       </w:pPr>
       <w:bookmarkStart w:id="1" w:name="_Toc137392262"/>
       <w:r>
@@ -1309,7 +1309,6 @@
       </w:r>
       <w:bookmarkEnd w:id="1"/>
     </w:p>
-    <w:p/>
     <w:p>
       <w:pPr>
         <w:pStyle w:val="just"/>
@@ -1345,23 +1344,7 @@
           <w:sz w:val="28"/>
           <w:szCs w:val="28"/>
         </w:rPr>
-        <w:t xml:space="preserve">Идеи о необходимости создания специальных учреждений санитарно-эпидемиологического профиля зародилась в 70-х годах XIX столетия. В 1871 году земский врач Казанской губернии </w:t>
-      </w:r>
-      <w:proofErr w:type="spellStart"/>
-      <w:r>
-        <w:rPr>
-          <w:sz w:val="28"/>
-          <w:szCs w:val="28"/>
-        </w:rPr>
-        <w:t>А.А.Серебряков</w:t>
-      </w:r>
-      <w:proofErr w:type="spellEnd"/>
-      <w:r>
-        <w:rPr>
-          <w:sz w:val="28"/>
-          <w:szCs w:val="28"/>
-        </w:rPr>
-        <w:t xml:space="preserve"> на заседании общества врачей высказал предположение об организации санитарной станции для изучения влияния факторов среды на здоровье человека. </w:t>
+        <w:t xml:space="preserve">Идеи о необходимости создания специальных учреждений санитарно-эпидемиологического профиля зародилась в 70-х годах XIX столетия. В 1871 году земский врач Казанской губернии А.А.Серебряков на заседании общества врачей высказал предположение об организации санитарной станции для изучения влияния факторов среды на здоровье человека. </w:t>
       </w:r>
     </w:p>
     <w:p>
@@ -1464,21 +1447,7 @@
           <w:szCs w:val="28"/>
         </w:rPr>
         <w:lastRenderedPageBreak/>
-        <w:t xml:space="preserve">контактных и т.д. Иногда приходилось работать и </w:t>
-      </w:r>
-      <w:r>
-        <w:rPr>
-          <w:sz w:val="28"/>
-          <w:szCs w:val="28"/>
-        </w:rPr>
-        <w:t>в вечернее время,</w:t>
-      </w:r>
-      <w:r>
-        <w:rPr>
-          <w:sz w:val="28"/>
-          <w:szCs w:val="28"/>
-        </w:rPr>
-        <w:t xml:space="preserve"> и в выходные, так как нельзя было допустить распространение инфекций. </w:t>
+        <w:t xml:space="preserve">контактных и т.д. Иногда приходилось работать и в вечернее время, и в выходные, так как нельзя было допустить распространение инфекций. </w:t>
       </w:r>
     </w:p>
     <w:p>
@@ -1497,23 +1466,7 @@
           <w:sz w:val="28"/>
           <w:szCs w:val="28"/>
         </w:rPr>
-        <w:t xml:space="preserve">Послевоенные годы характеризовались усилением государственных контрольных функций и дифференциацией государственного санитарного надзора. Необходимость объединения предупредительного и текущего санитарного надзора привела к ликвидации в начале 50-х годов </w:t>
-      </w:r>
-      <w:proofErr w:type="spellStart"/>
-      <w:r>
-        <w:rPr>
-          <w:sz w:val="28"/>
-          <w:szCs w:val="28"/>
-        </w:rPr>
-        <w:t>госсанинспекции</w:t>
-      </w:r>
-      <w:proofErr w:type="spellEnd"/>
-      <w:r>
-        <w:rPr>
-          <w:sz w:val="28"/>
-          <w:szCs w:val="28"/>
-        </w:rPr>
-        <w:t xml:space="preserve"> и передаче функций предупредительного надзора санитарно-эпидемиологической службе. </w:t>
+        <w:t xml:space="preserve">Послевоенные годы характеризовались усилением государственных контрольных функций и дифференциацией государственного санитарного надзора. Необходимость объединения предупредительного и текущего санитарного надзора привела к ликвидации в начале 50-х годов госсанинспекции и передаче функций предупредительного надзора санитарно-эпидемиологической службе. </w:t>
       </w:r>
     </w:p>
     <w:p>
@@ -1608,33 +1561,16 @@
           <w:szCs w:val="28"/>
           <w:lang w:eastAsia="ru-RU"/>
         </w:rPr>
-        <w:t xml:space="preserve">Основным видом осуществляемой Учреждением деятельности является медицинская, а </w:t>
-      </w:r>
-      <w:r>
-        <w:rPr>
-          <w:rFonts w:eastAsia="Times New Roman" w:cs="Times New Roman"/>
-          <w:szCs w:val="28"/>
-          <w:lang w:eastAsia="ru-RU"/>
-        </w:rPr>
-        <w:t>также</w:t>
-      </w:r>
-      <w:r>
-        <w:rPr>
-          <w:rFonts w:eastAsia="Times New Roman" w:cs="Times New Roman"/>
-          <w:szCs w:val="28"/>
-          <w:lang w:eastAsia="ru-RU"/>
-        </w:rPr>
-        <w:t>:</w:t>
+        <w:t>Основным видом осуществляемой Учреждением деятельности является медицинская, а также:</w:t>
       </w:r>
     </w:p>
     <w:p>
       <w:pPr>
         <w:numPr>
           <w:ilvl w:val="0"/>
-          <w:numId w:val="3"/>
+          <w:numId w:val="12"/>
         </w:numPr>
         <w:spacing w:after="0" w:line="276" w:lineRule="auto"/>
-        <w:ind w:firstLine="851"/>
         <w:rPr>
           <w:rFonts w:eastAsia="Times New Roman" w:cs="Times New Roman"/>
           <w:szCs w:val="28"/>
@@ -1655,10 +1591,9 @@
       <w:pPr>
         <w:numPr>
           <w:ilvl w:val="0"/>
-          <w:numId w:val="3"/>
+          <w:numId w:val="12"/>
         </w:numPr>
         <w:spacing w:after="0" w:line="276" w:lineRule="auto"/>
-        <w:ind w:firstLine="851"/>
         <w:rPr>
           <w:rFonts w:eastAsia="Times New Roman" w:cs="Times New Roman"/>
           <w:szCs w:val="28"/>
@@ -1678,10 +1613,9 @@
       <w:pPr>
         <w:numPr>
           <w:ilvl w:val="0"/>
-          <w:numId w:val="3"/>
+          <w:numId w:val="12"/>
         </w:numPr>
         <w:spacing w:after="0" w:line="276" w:lineRule="auto"/>
-        <w:ind w:firstLine="851"/>
         <w:rPr>
           <w:rFonts w:eastAsia="Times New Roman" w:cs="Times New Roman"/>
           <w:szCs w:val="28"/>
@@ -1701,10 +1635,9 @@
       <w:pPr>
         <w:numPr>
           <w:ilvl w:val="0"/>
-          <w:numId w:val="3"/>
+          <w:numId w:val="12"/>
         </w:numPr>
         <w:spacing w:after="0" w:line="276" w:lineRule="auto"/>
-        <w:ind w:firstLine="708"/>
       </w:pPr>
       <w:r>
         <w:rPr>
@@ -1726,24 +1659,26 @@
     <w:p>
       <w:pPr>
         <w:pStyle w:val="1"/>
+        <w:contextualSpacing/>
       </w:pPr>
       <w:bookmarkStart w:id="2" w:name="_Toc137392263"/>
       <w:r>
         <w:lastRenderedPageBreak/>
-        <w:t>ГЛАВА 2 «ПРОГРАММНОЕ ОБЕСПЕЧЕНИЕ ОРГАНИЗАЦИИ»</w:t>
+        <w:t xml:space="preserve">ГЛАВА 2 «ПРОГРАММНОЕ ОБЕСПЕЧЕНИЕ </w:t>
+      </w:r>
+      <w:r>
+        <w:t>О</w:t>
+      </w:r>
+      <w:r>
+        <w:t>РГАНИЗАЦИИ»</w:t>
       </w:r>
       <w:bookmarkEnd w:id="2"/>
-    </w:p>
-    <w:p>
-      <w:pPr>
-        <w:spacing w:line="276" w:lineRule="auto"/>
-        <w:ind w:firstLine="708"/>
-      </w:pPr>
     </w:p>
     <w:p>
       <w:pPr>
         <w:pStyle w:val="2"/>
         <w:spacing w:line="276" w:lineRule="auto"/>
+        <w:ind w:firstLine="851"/>
         <w:rPr>
           <w:rFonts w:eastAsia="Times New Roman"/>
           <w:lang w:eastAsia="ru-RU"/>
@@ -2004,44 +1939,102 @@
           <w:szCs w:val="28"/>
           <w:lang w:eastAsia="ru-RU"/>
         </w:rPr>
-        <w:t xml:space="preserve">Авторизация и подписание отчетных форм осуществляется посредством электронной цифровой подписи </w:t>
-      </w:r>
-      <w:proofErr w:type="spellStart"/>
-      <w:r>
-        <w:rPr>
-          <w:rFonts w:eastAsia="Times New Roman" w:cs="Times New Roman"/>
-          <w:szCs w:val="28"/>
-          <w:lang w:eastAsia="ru-RU"/>
-        </w:rPr>
-        <w:t>ГосСУОК</w:t>
-      </w:r>
-      <w:proofErr w:type="spellEnd"/>
-      <w:r>
-        <w:rPr>
-          <w:rFonts w:eastAsia="Times New Roman" w:cs="Times New Roman"/>
-          <w:szCs w:val="28"/>
-          <w:lang w:eastAsia="ru-RU"/>
-        </w:rPr>
-        <w:t xml:space="preserve"> </w:t>
-      </w:r>
-    </w:p>
-    <w:p>
-      <w:pPr>
+        <w:t xml:space="preserve">Авторизация и подписание отчетных форм осуществляется посредством электронной цифровой подписи ГосСУОК </w:t>
+      </w:r>
+    </w:p>
+    <w:p>
+      <w:pPr>
+        <w:pStyle w:val="2"/>
         <w:spacing w:line="276" w:lineRule="auto"/>
         <w:ind w:firstLine="851"/>
         <w:rPr>
-          <w:szCs w:val="28"/>
-        </w:rPr>
-      </w:pPr>
+          <w:rFonts w:eastAsia="Times New Roman"/>
+          <w:lang w:eastAsia="ru-RU"/>
+        </w:rPr>
+      </w:pPr>
+      <w:bookmarkStart w:id="4" w:name="_Toc137392265"/>
+      <w:r>
+        <w:rPr>
+          <w:rFonts w:eastAsia="Times New Roman"/>
+          <w:lang w:eastAsia="ru-RU"/>
+        </w:rPr>
+        <w:t>ИАС КНД</w:t>
+      </w:r>
+      <w:bookmarkEnd w:id="4"/>
     </w:p>
     <w:p>
       <w:pPr>
         <w:spacing w:after="0" w:line="276" w:lineRule="auto"/>
-        <w:jc w:val="left"/>
-        <w:rPr>
-          <w:rFonts w:eastAsia="Times New Roman" w:cs="Times New Roman"/>
-          <w:sz w:val="24"/>
-          <w:szCs w:val="24"/>
+        <w:ind w:firstLine="851"/>
+        <w:rPr>
+          <w:rFonts w:eastAsia="Times New Roman" w:cs="Times New Roman"/>
+          <w:szCs w:val="28"/>
+          <w:lang w:eastAsia="ru-RU"/>
+        </w:rPr>
+      </w:pPr>
+      <w:r>
+        <w:rPr>
+          <w:rFonts w:eastAsia="Times New Roman" w:cs="Times New Roman"/>
+          <w:szCs w:val="28"/>
+          <w:lang w:eastAsia="ru-RU"/>
+        </w:rPr>
+        <w:t xml:space="preserve">Новая версия системы обеспечит автоматизацию процессов формирования и исполнения планов проверок в областях и Минске, назначения и учета результатов проверок, мониторингов, мероприятий технического (технологического, поверочного) характера, формирования, регистрации и централизованного учета предписаний на их проведение. </w:t>
+      </w:r>
+    </w:p>
+    <w:p>
+      <w:pPr>
+        <w:spacing w:after="0" w:line="276" w:lineRule="auto"/>
+        <w:ind w:firstLine="851"/>
+        <w:rPr>
+          <w:rFonts w:eastAsia="Times New Roman" w:cs="Times New Roman"/>
+          <w:szCs w:val="28"/>
+          <w:lang w:eastAsia="ru-RU"/>
+        </w:rPr>
+      </w:pPr>
+      <w:r>
+        <w:rPr>
+          <w:rFonts w:eastAsia="Times New Roman" w:cs="Times New Roman"/>
+          <w:szCs w:val="28"/>
+          <w:lang w:eastAsia="ru-RU"/>
+        </w:rPr>
+        <w:t xml:space="preserve">Также предусмотрено взаимодействие контролирующих (надзорных) органов на основе использования современных информационных технологий, повышение эффективности организации и координации их деятельности, учета и анализа результатов проверок и других мероприятий, контроля реализации решений, принятых по результатам их проведения. Новая версия </w:t>
+      </w:r>
+      <w:r>
+        <w:rPr>
+          <w:rFonts w:eastAsia="Times New Roman" w:cs="Times New Roman"/>
+          <w:szCs w:val="28"/>
+          <w:lang w:eastAsia="ru-RU"/>
+        </w:rPr>
+        <w:lastRenderedPageBreak/>
+        <w:t>системы обеспечит создание единой республиканской базы данных о контрольных мероприятиях и их результатах.</w:t>
+      </w:r>
+    </w:p>
+    <w:p>
+      <w:pPr>
+        <w:spacing w:after="0" w:line="276" w:lineRule="auto"/>
+        <w:ind w:firstLine="851"/>
+        <w:rPr>
+          <w:rFonts w:eastAsia="Times New Roman" w:cs="Times New Roman"/>
+          <w:szCs w:val="28"/>
+          <w:lang w:eastAsia="ru-RU"/>
+        </w:rPr>
+      </w:pPr>
+      <w:r>
+        <w:rPr>
+          <w:rFonts w:eastAsia="Times New Roman" w:cs="Times New Roman"/>
+          <w:szCs w:val="28"/>
+          <w:lang w:eastAsia="ru-RU"/>
+        </w:rPr>
+        <w:t>Контролирующие (надзорные) органы должны перейти на использование новой версии ИАС КНД с 1 января 2023 года.</w:t>
+      </w:r>
+    </w:p>
+    <w:p>
+      <w:pPr>
+        <w:spacing w:after="0" w:line="276" w:lineRule="auto"/>
+        <w:ind w:firstLine="851"/>
+        <w:rPr>
+          <w:rFonts w:eastAsia="Times New Roman" w:cs="Times New Roman"/>
+          <w:szCs w:val="28"/>
           <w:lang w:eastAsia="ru-RU"/>
         </w:rPr>
       </w:pPr>
@@ -2050,39 +2043,39 @@
       <w:pPr>
         <w:pStyle w:val="2"/>
         <w:spacing w:line="276" w:lineRule="auto"/>
-        <w:rPr>
-          <w:rFonts w:eastAsia="Times New Roman"/>
-          <w:lang w:eastAsia="ru-RU"/>
-        </w:rPr>
-      </w:pPr>
-      <w:bookmarkStart w:id="4" w:name="_Toc137392265"/>
-      <w:r>
-        <w:rPr>
-          <w:rFonts w:eastAsia="Times New Roman"/>
-          <w:lang w:eastAsia="ru-RU"/>
-        </w:rPr>
-        <w:t>ИАС КНД</w:t>
-      </w:r>
-      <w:bookmarkEnd w:id="4"/>
+        <w:ind w:firstLine="851"/>
+      </w:pPr>
+      <w:bookmarkStart w:id="5" w:name="_Toc137392266"/>
+      <w:r>
+        <w:t>Портал рейтинговой оценки качества оказания услуг и административных процедур</w:t>
+      </w:r>
+      <w:bookmarkEnd w:id="5"/>
     </w:p>
     <w:p>
       <w:pPr>
         <w:spacing w:after="0" w:line="276" w:lineRule="auto"/>
         <w:ind w:firstLine="851"/>
-        <w:rPr>
-          <w:rFonts w:eastAsia="Times New Roman" w:cs="Times New Roman"/>
-          <w:szCs w:val="28"/>
-          <w:lang w:eastAsia="ru-RU"/>
-        </w:rPr>
-      </w:pPr>
-      <w:r>
-        <w:rPr>
-          <w:rFonts w:eastAsia="Times New Roman" w:cs="Times New Roman"/>
-          <w:szCs w:val="28"/>
-          <w:lang w:eastAsia="ru-RU"/>
-        </w:rPr>
-        <w:t xml:space="preserve">Новая версия системы обеспечит автоматизацию процессов формирования и исполнения планов проверок в областях и Минске, назначения и учета результатов проверок, мониторингов, мероприятий технического (технологического, поверочного) характера, формирования, регистрации и централизованного учета предписаний на их проведение. </w:t>
-      </w:r>
+      </w:pPr>
+      <w:r>
+        <w:t>Портал рейтинговой оценки качества оказания услуг и административных процедур организациями Республики Беларусь предоставляет доступный способ для граждан высказать свое мнение о качестве обслуживания населения государственными организациями, что способствует повышению качества оказания государственных услуг. Формирующийся на основе этих оценок рейтинг государственных организаций создает дополнительный стимул для улучшения качества работы с населением и способствует развитию открытого диалога правительства и населения. Функционирование портала соответствует целям и задачам, поставленным перед государством Главой государства (Директива Президента Республики Беларусь от 27 декабря 2006 г. № 2 «О мерах по дальнейшей дебюрократизации государственного аппарата»).</w:t>
+      </w:r>
+    </w:p>
+    <w:p>
+      <w:pPr>
+        <w:spacing w:line="276" w:lineRule="auto"/>
+      </w:pPr>
+    </w:p>
+    <w:p>
+      <w:pPr>
+        <w:pStyle w:val="2"/>
+        <w:spacing w:line="276" w:lineRule="auto"/>
+        <w:ind w:firstLine="851"/>
+      </w:pPr>
+      <w:bookmarkStart w:id="6" w:name="_Toc137392267"/>
+      <w:r>
+        <w:t>АИС «ИМИТИ»</w:t>
+      </w:r>
+      <w:bookmarkEnd w:id="6"/>
     </w:p>
     <w:p>
       <w:pPr>
@@ -2100,8 +2093,7 @@
           <w:szCs w:val="28"/>
           <w:lang w:eastAsia="ru-RU"/>
         </w:rPr>
-        <w:lastRenderedPageBreak/>
-        <w:t>Также предусмотрено взаимодействие контролирующих (надзорных) органов на основе использования современных информационных технологий, повышение эффективности организации и координации их деятельности, учета и анализа результатов проверок и других мероприятий, контроля реализации решений, принятых по результатам их проведения. Новая версия системы обеспечит создание единой республиканской базы данных о контрольных мероприятиях и их результатах.</w:t>
+        <w:t>ИНФОРМАТИЗАЦИЯ ЗДРАВООХРАНЕНИЯ - глобальный процесс активного формирования и широкомасштабного использования информационных ресурсов, позволяющий повысить уровень оказания медицинской помощи населению за счет внедрения новых организационных методов и средств. </w:t>
       </w:r>
     </w:p>
     <w:p>
@@ -2120,7 +2112,168 @@
           <w:szCs w:val="28"/>
           <w:lang w:eastAsia="ru-RU"/>
         </w:rPr>
-        <w:t>Контролирующие (надзорные) органы должны перейти на использование новой версии ИАС КНД с 1 января 2023 года.</w:t>
+        <w:t>В соответствии со стратегией развития информатизации в Республике Беларусь на 2016 – 2022 годы основными направлениями информатизации системы здравоохранения должны стать:</w:t>
+      </w:r>
+    </w:p>
+    <w:p>
+      <w:pPr>
+        <w:pStyle w:val="a7"/>
+        <w:numPr>
+          <w:ilvl w:val="0"/>
+          <w:numId w:val="13"/>
+        </w:numPr>
+        <w:spacing w:after="0" w:line="276" w:lineRule="auto"/>
+        <w:ind w:left="426"/>
+        <w:rPr>
+          <w:rFonts w:eastAsia="Times New Roman" w:cs="Times New Roman"/>
+          <w:szCs w:val="28"/>
+          <w:lang w:eastAsia="ru-RU"/>
+        </w:rPr>
+      </w:pPr>
+      <w:r>
+        <w:rPr>
+          <w:rFonts w:eastAsia="Times New Roman" w:cs="Times New Roman"/>
+          <w:szCs w:val="28"/>
+          <w:lang w:eastAsia="ru-RU"/>
+        </w:rPr>
+        <w:t>комплексная автоматизация медицинских учреждений на основе портальных решений и веб-технологий</w:t>
+      </w:r>
+      <w:r>
+        <w:rPr>
+          <w:rFonts w:eastAsia="Times New Roman" w:cs="Times New Roman"/>
+          <w:szCs w:val="28"/>
+          <w:lang w:eastAsia="ru-RU"/>
+        </w:rPr>
+        <w:t>,</w:t>
+      </w:r>
+    </w:p>
+    <w:p>
+      <w:pPr>
+        <w:pStyle w:val="a7"/>
+        <w:numPr>
+          <w:ilvl w:val="0"/>
+          <w:numId w:val="13"/>
+        </w:numPr>
+        <w:spacing w:after="0" w:line="276" w:lineRule="auto"/>
+        <w:ind w:left="426"/>
+        <w:rPr>
+          <w:rFonts w:eastAsia="Times New Roman" w:cs="Times New Roman"/>
+          <w:szCs w:val="28"/>
+          <w:lang w:eastAsia="ru-RU"/>
+        </w:rPr>
+      </w:pPr>
+      <w:r>
+        <w:rPr>
+          <w:rFonts w:eastAsia="Times New Roman" w:cs="Times New Roman"/>
+          <w:szCs w:val="28"/>
+          <w:lang w:eastAsia="ru-RU"/>
+        </w:rPr>
+        <w:t>обеспечение взаимодействия медицинских учреждений в рамках единого информационного пространства организаций здравоохранения</w:t>
+      </w:r>
+      <w:r>
+        <w:rPr>
+          <w:rFonts w:eastAsia="Times New Roman" w:cs="Times New Roman"/>
+          <w:szCs w:val="28"/>
+          <w:lang w:eastAsia="ru-RU"/>
+        </w:rPr>
+        <w:t>,</w:t>
+      </w:r>
+    </w:p>
+    <w:p>
+      <w:pPr>
+        <w:pStyle w:val="a7"/>
+        <w:numPr>
+          <w:ilvl w:val="0"/>
+          <w:numId w:val="13"/>
+        </w:numPr>
+        <w:spacing w:after="0" w:line="276" w:lineRule="auto"/>
+        <w:ind w:left="426"/>
+        <w:rPr>
+          <w:rFonts w:eastAsia="Times New Roman" w:cs="Times New Roman"/>
+          <w:szCs w:val="28"/>
+          <w:lang w:eastAsia="ru-RU"/>
+        </w:rPr>
+      </w:pPr>
+      <w:r>
+        <w:rPr>
+          <w:rFonts w:eastAsia="Times New Roman" w:cs="Times New Roman"/>
+          <w:szCs w:val="28"/>
+          <w:lang w:eastAsia="ru-RU"/>
+        </w:rPr>
+        <w:t>внедрение электронной медицинской карты гражданина Республики Беларусь, включая разработку правового режима ее использования</w:t>
+      </w:r>
+      <w:r>
+        <w:rPr>
+          <w:rFonts w:eastAsia="Times New Roman" w:cs="Times New Roman"/>
+          <w:szCs w:val="28"/>
+          <w:lang w:eastAsia="ru-RU"/>
+        </w:rPr>
+        <w:t>,</w:t>
+      </w:r>
+    </w:p>
+    <w:p>
+      <w:pPr>
+        <w:pStyle w:val="a7"/>
+        <w:numPr>
+          <w:ilvl w:val="0"/>
+          <w:numId w:val="13"/>
+        </w:numPr>
+        <w:spacing w:after="0" w:line="276" w:lineRule="auto"/>
+        <w:ind w:left="426"/>
+        <w:rPr>
+          <w:rFonts w:eastAsia="Times New Roman" w:cs="Times New Roman"/>
+          <w:szCs w:val="28"/>
+          <w:lang w:eastAsia="ru-RU"/>
+        </w:rPr>
+      </w:pPr>
+      <w:r>
+        <w:rPr>
+          <w:rFonts w:eastAsia="Times New Roman" w:cs="Times New Roman"/>
+          <w:szCs w:val="28"/>
+          <w:lang w:eastAsia="ru-RU"/>
+        </w:rPr>
+        <w:t>развитие проекта по использованию электронных рецептов</w:t>
+      </w:r>
+      <w:r>
+        <w:rPr>
+          <w:rFonts w:eastAsia="Times New Roman" w:cs="Times New Roman"/>
+          <w:szCs w:val="28"/>
+          <w:lang w:eastAsia="ru-RU"/>
+        </w:rPr>
+        <w:t>,</w:t>
+      </w:r>
+    </w:p>
+    <w:p>
+      <w:pPr>
+        <w:pStyle w:val="a7"/>
+        <w:numPr>
+          <w:ilvl w:val="0"/>
+          <w:numId w:val="13"/>
+        </w:numPr>
+        <w:spacing w:after="0" w:line="276" w:lineRule="auto"/>
+        <w:ind w:left="426"/>
+        <w:rPr>
+          <w:rFonts w:eastAsia="Times New Roman" w:cs="Times New Roman"/>
+          <w:szCs w:val="28"/>
+          <w:lang w:eastAsia="ru-RU"/>
+        </w:rPr>
+      </w:pPr>
+      <w:r>
+        <w:rPr>
+          <w:rFonts w:eastAsia="Times New Roman" w:cs="Times New Roman"/>
+          <w:szCs w:val="28"/>
+          <w:lang w:eastAsia="ru-RU"/>
+        </w:rPr>
+        <w:lastRenderedPageBreak/>
+        <w:t>развитие средств телемедицины, в том числе для обеспечения возможности консультирования пациентов в режиме реального времени и удаленного мониторинга состояния здоровья хронических больных</w:t>
+      </w:r>
+      <w:r>
+        <w:rPr>
+          <w:rFonts w:eastAsia="Times New Roman" w:cs="Times New Roman"/>
+          <w:szCs w:val="28"/>
+          <w:lang w:eastAsia="ru-RU"/>
+        </w:rPr>
+        <w:t>.</w:t>
       </w:r>
     </w:p>
     <w:p>
@@ -2133,241 +2286,42 @@
           <w:lang w:eastAsia="ru-RU"/>
         </w:rPr>
       </w:pPr>
-    </w:p>
-    <w:p>
-      <w:pPr>
-        <w:pStyle w:val="2"/>
-        <w:spacing w:line="276" w:lineRule="auto"/>
-      </w:pPr>
-      <w:bookmarkStart w:id="5" w:name="_Toc137392266"/>
-      <w:r>
-        <w:t>Портал рейтинговой оценки качества оказания услуг и административных процедур</w:t>
-      </w:r>
-      <w:bookmarkEnd w:id="5"/>
+      <w:r>
+        <w:rPr>
+          <w:rFonts w:eastAsia="Times New Roman" w:cs="Times New Roman"/>
+          <w:szCs w:val="28"/>
+          <w:lang w:eastAsia="ru-RU"/>
+        </w:rPr>
+        <w:t>В настоящее время в учреждениях здравоохранения внедряются комплексные медицинские автоматизированные системы, автоматизированные диагностические рабочие места и рабочие места врачей общей практики. Созданы и действуют информационные системы национального уровня, позволяющие осуществлять мониторинг состояния здоровья различных групп населения и принимать оперативные решения по управлению здравоохранением.</w:t>
+      </w:r>
     </w:p>
     <w:p>
       <w:pPr>
         <w:spacing w:after="0" w:line="276" w:lineRule="auto"/>
         <w:ind w:firstLine="851"/>
-      </w:pPr>
-      <w:r>
-        <w:t>Портал рейтинговой оценки качества оказания услуг и административных процедур организациями Республики Беларусь предоставляет доступный способ для граждан высказать свое мнение о качестве обслуживания населения государственными организациями, что способствует повышению качества оказания государственных услуг. Формирующийся на основе этих оценок рейтинг государственных организаций создает дополнительный стимул для улучшения качества работы с населением и способствует развитию открытого диалога правительства и населения. Функционирование портала соответствует целям и задачам, поставленным перед государством Главой государства (Директива Президента Республики Беларусь от 27 декабря 2006 г. № 2 «О мерах по дальнейшей дебюрократизации государственного аппарата»).</w:t>
-      </w:r>
-    </w:p>
-    <w:p>
-      <w:pPr>
-        <w:spacing w:line="276" w:lineRule="auto"/>
-      </w:pPr>
-    </w:p>
-    <w:p>
-      <w:pPr>
-        <w:pStyle w:val="2"/>
-        <w:spacing w:line="276" w:lineRule="auto"/>
-      </w:pPr>
-      <w:bookmarkStart w:id="6" w:name="_Toc137392267"/>
-      <w:r>
-        <w:t>АИС «ИМИТИ»</w:t>
-      </w:r>
-      <w:bookmarkEnd w:id="6"/>
-    </w:p>
-    <w:p>
-      <w:pPr>
-        <w:spacing w:after="0" w:line="276" w:lineRule="auto"/>
-        <w:ind w:firstLine="851"/>
-        <w:rPr>
-          <w:rFonts w:eastAsia="Times New Roman" w:cs="Times New Roman"/>
-          <w:szCs w:val="28"/>
-          <w:lang w:eastAsia="ru-RU"/>
-        </w:rPr>
-      </w:pPr>
-      <w:r>
-        <w:rPr>
-          <w:rFonts w:eastAsia="Times New Roman" w:cs="Times New Roman"/>
-          <w:szCs w:val="28"/>
-          <w:lang w:eastAsia="ru-RU"/>
-        </w:rPr>
-        <w:t>ИНФОРМАТИЗАЦИЯ ЗДРАВООХРАНЕНИЯ - глобальный процесс активного формирования и широкомасштабного использования информационных ресурсов, позволяющий повысить уровень оказания медицинской помощи населению за счет внедрения новых организационных методов и средств. </w:t>
-      </w:r>
-    </w:p>
-    <w:p>
-      <w:pPr>
-        <w:spacing w:after="0" w:line="276" w:lineRule="auto"/>
-        <w:ind w:firstLine="851"/>
-        <w:rPr>
-          <w:rFonts w:eastAsia="Times New Roman" w:cs="Times New Roman"/>
-          <w:szCs w:val="28"/>
-          <w:lang w:eastAsia="ru-RU"/>
-        </w:rPr>
-      </w:pPr>
-      <w:r>
-        <w:rPr>
-          <w:rFonts w:eastAsia="Times New Roman" w:cs="Times New Roman"/>
-          <w:szCs w:val="28"/>
-          <w:lang w:eastAsia="ru-RU"/>
-        </w:rPr>
-        <w:t>В соответствии со стратегией развития информатизации в Республике Беларусь на 2016 – 2022 годы основными направлениями информатизации системы здравоохранения должны стать:</w:t>
-      </w:r>
-    </w:p>
-    <w:p>
-      <w:pPr>
-        <w:spacing w:after="0" w:line="276" w:lineRule="auto"/>
-        <w:ind w:firstLine="851"/>
-        <w:rPr>
-          <w:rFonts w:eastAsia="Times New Roman" w:cs="Times New Roman"/>
-          <w:szCs w:val="28"/>
-          <w:lang w:eastAsia="ru-RU"/>
-        </w:rPr>
-      </w:pPr>
-      <w:r>
-        <w:rPr>
-          <w:rFonts w:eastAsia="Times New Roman" w:cs="Times New Roman"/>
-          <w:szCs w:val="28"/>
-          <w:lang w:eastAsia="ru-RU"/>
-        </w:rPr>
-        <w:t>комплексная автоматизация медицинских учреждений на основе портальных решений и веб-технологий</w:t>
-      </w:r>
-    </w:p>
-    <w:p>
-      <w:pPr>
-        <w:spacing w:after="0" w:line="276" w:lineRule="auto"/>
-        <w:ind w:firstLine="851"/>
-        <w:rPr>
-          <w:rFonts w:eastAsia="Times New Roman" w:cs="Times New Roman"/>
-          <w:szCs w:val="28"/>
-          <w:lang w:eastAsia="ru-RU"/>
-        </w:rPr>
-      </w:pPr>
-      <w:r>
-        <w:rPr>
-          <w:rFonts w:eastAsia="Times New Roman" w:cs="Times New Roman"/>
-          <w:szCs w:val="28"/>
-          <w:lang w:eastAsia="ru-RU"/>
-        </w:rPr>
-        <w:t>обеспечение взаимодействия медицинских учреждений в рамках единого информационного пространства организаций здравоохранения</w:t>
-      </w:r>
-    </w:p>
-    <w:p>
-      <w:pPr>
-        <w:spacing w:after="0" w:line="276" w:lineRule="auto"/>
-        <w:ind w:firstLine="851"/>
-        <w:rPr>
-          <w:rFonts w:eastAsia="Times New Roman" w:cs="Times New Roman"/>
-          <w:szCs w:val="28"/>
-          <w:lang w:eastAsia="ru-RU"/>
-        </w:rPr>
-      </w:pPr>
-      <w:r>
-        <w:rPr>
-          <w:rFonts w:eastAsia="Times New Roman" w:cs="Times New Roman"/>
-          <w:szCs w:val="28"/>
-          <w:lang w:eastAsia="ru-RU"/>
-        </w:rPr>
-        <w:lastRenderedPageBreak/>
-        <w:t>внедрение электронной медицинской карты гражданина Республики Беларусь, включая разработку правового режима ее использования</w:t>
-      </w:r>
-    </w:p>
-    <w:p>
-      <w:pPr>
-        <w:spacing w:after="0" w:line="276" w:lineRule="auto"/>
-        <w:ind w:firstLine="851"/>
-        <w:rPr>
-          <w:rFonts w:eastAsia="Times New Roman" w:cs="Times New Roman"/>
-          <w:szCs w:val="28"/>
-          <w:lang w:eastAsia="ru-RU"/>
-        </w:rPr>
-      </w:pPr>
-      <w:r>
-        <w:rPr>
-          <w:rFonts w:eastAsia="Times New Roman" w:cs="Times New Roman"/>
-          <w:szCs w:val="28"/>
-          <w:lang w:eastAsia="ru-RU"/>
-        </w:rPr>
-        <w:t>развитие проекта по использованию электронных рецептов</w:t>
-      </w:r>
-    </w:p>
-    <w:p>
-      <w:pPr>
-        <w:spacing w:after="0" w:line="276" w:lineRule="auto"/>
-        <w:ind w:firstLine="851"/>
-        <w:rPr>
-          <w:rFonts w:eastAsia="Times New Roman" w:cs="Times New Roman"/>
-          <w:szCs w:val="28"/>
-          <w:lang w:eastAsia="ru-RU"/>
-        </w:rPr>
-      </w:pPr>
-      <w:r>
-        <w:rPr>
-          <w:rFonts w:eastAsia="Times New Roman" w:cs="Times New Roman"/>
-          <w:szCs w:val="28"/>
-          <w:lang w:eastAsia="ru-RU"/>
-        </w:rPr>
-        <w:t>развитие средств телемедицины, в том числе для обеспечения возможности консультирования пациентов в режиме реального времени и удаленного мониторинга состояния здоровья хронических больных</w:t>
-      </w:r>
-    </w:p>
-    <w:p>
-      <w:pPr>
-        <w:spacing w:after="0" w:line="276" w:lineRule="auto"/>
-        <w:ind w:firstLine="851"/>
-        <w:rPr>
-          <w:rFonts w:eastAsia="Times New Roman" w:cs="Times New Roman"/>
-          <w:szCs w:val="28"/>
-          <w:lang w:eastAsia="ru-RU"/>
-        </w:rPr>
-      </w:pPr>
-      <w:r>
-        <w:rPr>
-          <w:rFonts w:eastAsia="Times New Roman" w:cs="Times New Roman"/>
-          <w:szCs w:val="28"/>
-          <w:lang w:eastAsia="ru-RU"/>
-        </w:rPr>
-        <w:t>В настоящее время в учреждениях здравоохранения внедряются комплексные медицинские автоматизированные системы, автоматизированные диагностические рабочие места и рабочие места врачей общей практики. Созданы и действуют информационные системы национального уровня, позволяющие осуществлять мониторинг состояния здоровья различных групп населения и принимать оперативные решения по управлению здравоохранением.</w:t>
-      </w:r>
-    </w:p>
-    <w:p>
-      <w:pPr>
-        <w:spacing w:after="0" w:line="276" w:lineRule="auto"/>
-        <w:ind w:firstLine="851"/>
-        <w:rPr>
-          <w:rFonts w:eastAsia="Times New Roman" w:cs="Times New Roman"/>
-          <w:szCs w:val="28"/>
-          <w:lang w:eastAsia="ru-RU"/>
-        </w:rPr>
-      </w:pPr>
-      <w:r>
-        <w:rPr>
-          <w:rFonts w:eastAsia="Times New Roman" w:cs="Times New Roman"/>
-          <w:szCs w:val="28"/>
-          <w:lang w:eastAsia="ru-RU"/>
-        </w:rPr>
-        <w:t xml:space="preserve">Основные направления проектно-ориентированной </w:t>
-      </w:r>
-      <w:proofErr w:type="gramStart"/>
-      <w:r>
-        <w:rPr>
-          <w:rFonts w:eastAsia="Times New Roman" w:cs="Times New Roman"/>
-          <w:szCs w:val="28"/>
-          <w:lang w:eastAsia="ru-RU"/>
-        </w:rPr>
-        <w:t>деятельности  Центра</w:t>
-      </w:r>
-      <w:proofErr w:type="gramEnd"/>
-      <w:r>
-        <w:rPr>
-          <w:rFonts w:eastAsia="Times New Roman" w:cs="Times New Roman"/>
-          <w:szCs w:val="28"/>
-          <w:lang w:eastAsia="ru-RU"/>
-        </w:rPr>
-        <w:t>:</w:t>
+        <w:rPr>
+          <w:rFonts w:eastAsia="Times New Roman" w:cs="Times New Roman"/>
+          <w:szCs w:val="28"/>
+          <w:lang w:eastAsia="ru-RU"/>
+        </w:rPr>
+      </w:pPr>
+      <w:r>
+        <w:rPr>
+          <w:rFonts w:eastAsia="Times New Roman" w:cs="Times New Roman"/>
+          <w:szCs w:val="28"/>
+          <w:lang w:eastAsia="ru-RU"/>
+        </w:rPr>
+        <w:t>Основные направления проектно-ориентированной деятельности Центра:</w:t>
       </w:r>
     </w:p>
     <w:p>
       <w:pPr>
         <w:numPr>
           <w:ilvl w:val="0"/>
-          <w:numId w:val="2"/>
+          <w:numId w:val="14"/>
         </w:numPr>
         <w:spacing w:after="0" w:line="276" w:lineRule="auto"/>
-        <w:ind w:firstLine="851"/>
+        <w:ind w:hanging="578"/>
         <w:rPr>
           <w:rFonts w:eastAsia="Times New Roman" w:cs="Times New Roman"/>
           <w:szCs w:val="28"/>
@@ -2381,16 +2335,24 @@
           <w:lang w:eastAsia="ru-RU"/>
         </w:rPr>
         <w:t>разработка, внедрение и поддержание в актуальном состоянии автоматизированных систем обработки информации организаций здравоохранения различного уровня</w:t>
+      </w:r>
+      <w:r>
+        <w:rPr>
+          <w:rFonts w:eastAsia="Times New Roman" w:cs="Times New Roman"/>
+          <w:szCs w:val="28"/>
+          <w:lang w:eastAsia="ru-RU"/>
+        </w:rPr>
+        <w:t>,</w:t>
       </w:r>
     </w:p>
     <w:p>
       <w:pPr>
         <w:numPr>
           <w:ilvl w:val="0"/>
-          <w:numId w:val="2"/>
+          <w:numId w:val="14"/>
         </w:numPr>
         <w:spacing w:after="0" w:line="276" w:lineRule="auto"/>
-        <w:ind w:firstLine="851"/>
+        <w:ind w:hanging="578"/>
         <w:rPr>
           <w:rFonts w:eastAsia="Times New Roman" w:cs="Times New Roman"/>
           <w:szCs w:val="28"/>
@@ -2404,16 +2366,24 @@
           <w:lang w:eastAsia="ru-RU"/>
         </w:rPr>
         <w:t>разработка и внедрение электронного документооборота в органах управления и организациях здравоохранения системы Министерства здравоохранения Республики Беларусь</w:t>
+      </w:r>
+      <w:r>
+        <w:rPr>
+          <w:rFonts w:eastAsia="Times New Roman" w:cs="Times New Roman"/>
+          <w:szCs w:val="28"/>
+          <w:lang w:eastAsia="ru-RU"/>
+        </w:rPr>
+        <w:t>,</w:t>
       </w:r>
     </w:p>
     <w:p>
       <w:pPr>
         <w:numPr>
           <w:ilvl w:val="0"/>
-          <w:numId w:val="2"/>
+          <w:numId w:val="14"/>
         </w:numPr>
         <w:spacing w:after="0" w:line="276" w:lineRule="auto"/>
-        <w:ind w:firstLine="851"/>
+        <w:ind w:hanging="578"/>
         <w:rPr>
           <w:rFonts w:eastAsia="Times New Roman" w:cs="Times New Roman"/>
           <w:szCs w:val="28"/>
@@ -2427,16 +2397,24 @@
           <w:lang w:eastAsia="ru-RU"/>
         </w:rPr>
         <w:t>разработка, внедрение и обеспечение функционирования автоматизированных систем сбора и обработки информации медицинских регистров</w:t>
+      </w:r>
+      <w:r>
+        <w:rPr>
+          <w:rFonts w:eastAsia="Times New Roman" w:cs="Times New Roman"/>
+          <w:szCs w:val="28"/>
+          <w:lang w:eastAsia="ru-RU"/>
+        </w:rPr>
+        <w:t>,</w:t>
       </w:r>
     </w:p>
     <w:p>
       <w:pPr>
         <w:numPr>
           <w:ilvl w:val="0"/>
-          <w:numId w:val="2"/>
+          <w:numId w:val="14"/>
         </w:numPr>
         <w:spacing w:after="0" w:line="276" w:lineRule="auto"/>
-        <w:ind w:firstLine="851"/>
+        <w:ind w:hanging="578"/>
         <w:rPr>
           <w:rFonts w:eastAsia="Times New Roman" w:cs="Times New Roman"/>
           <w:szCs w:val="28"/>
@@ -2450,16 +2428,24 @@
           <w:lang w:eastAsia="ru-RU"/>
         </w:rPr>
         <w:t>разработка, внедрение и сопровождение автоматизированных систем для создания информационных хранилищ данных отрасли здравоохранения, в том числе для многолетнего накопления показателей деятельности отрасли и состояния здоровья населения Республики Беларусь</w:t>
+      </w:r>
+      <w:r>
+        <w:rPr>
+          <w:rFonts w:eastAsia="Times New Roman" w:cs="Times New Roman"/>
+          <w:szCs w:val="28"/>
+          <w:lang w:eastAsia="ru-RU"/>
+        </w:rPr>
+        <w:t>,</w:t>
       </w:r>
     </w:p>
     <w:p>
       <w:pPr>
         <w:numPr>
           <w:ilvl w:val="0"/>
-          <w:numId w:val="2"/>
+          <w:numId w:val="14"/>
         </w:numPr>
         <w:spacing w:after="0" w:line="276" w:lineRule="auto"/>
-        <w:ind w:firstLine="851"/>
+        <w:ind w:hanging="578"/>
         <w:rPr>
           <w:rFonts w:eastAsia="Times New Roman" w:cs="Times New Roman"/>
           <w:szCs w:val="28"/>
@@ -2473,16 +2459,24 @@
           <w:lang w:eastAsia="ru-RU"/>
         </w:rPr>
         <w:t>информационное обеспечение и сопровождение мониторинга за состоянием здоровья населения и факторами окружающей среды, демографическими показателями</w:t>
+      </w:r>
+      <w:r>
+        <w:rPr>
+          <w:rFonts w:eastAsia="Times New Roman" w:cs="Times New Roman"/>
+          <w:szCs w:val="28"/>
+          <w:lang w:eastAsia="ru-RU"/>
+        </w:rPr>
+        <w:t>,</w:t>
       </w:r>
     </w:p>
     <w:p>
       <w:pPr>
         <w:numPr>
           <w:ilvl w:val="0"/>
-          <w:numId w:val="2"/>
+          <w:numId w:val="14"/>
         </w:numPr>
         <w:spacing w:after="0" w:line="276" w:lineRule="auto"/>
-        <w:ind w:firstLine="851"/>
+        <w:ind w:hanging="578"/>
         <w:rPr>
           <w:rFonts w:eastAsia="Times New Roman" w:cs="Times New Roman"/>
           <w:szCs w:val="28"/>
@@ -2496,16 +2490,24 @@
           <w:lang w:eastAsia="ru-RU"/>
         </w:rPr>
         <w:t>ведение общеотраслевых классификаторов и других информационных ресурсов здравоохранения</w:t>
+      </w:r>
+      <w:r>
+        <w:rPr>
+          <w:rFonts w:eastAsia="Times New Roman" w:cs="Times New Roman"/>
+          <w:szCs w:val="28"/>
+          <w:lang w:eastAsia="ru-RU"/>
+        </w:rPr>
+        <w:t>,</w:t>
       </w:r>
     </w:p>
     <w:p>
       <w:pPr>
         <w:numPr>
           <w:ilvl w:val="0"/>
-          <w:numId w:val="2"/>
+          <w:numId w:val="14"/>
         </w:numPr>
         <w:spacing w:after="0" w:line="276" w:lineRule="auto"/>
-        <w:ind w:firstLine="851"/>
+        <w:ind w:hanging="578"/>
         <w:rPr>
           <w:rFonts w:eastAsia="Times New Roman" w:cs="Times New Roman"/>
           <w:szCs w:val="28"/>
@@ -2519,61 +2521,85 @@
           <w:lang w:eastAsia="ru-RU"/>
         </w:rPr>
         <w:t>создание и обеспечение функционирования телемедицинских систем различного уровня</w:t>
+      </w:r>
+      <w:r>
+        <w:rPr>
+          <w:rFonts w:eastAsia="Times New Roman" w:cs="Times New Roman"/>
+          <w:szCs w:val="28"/>
+          <w:lang w:eastAsia="ru-RU"/>
+        </w:rPr>
+        <w:t>,</w:t>
       </w:r>
     </w:p>
     <w:p>
       <w:pPr>
         <w:numPr>
           <w:ilvl w:val="0"/>
-          <w:numId w:val="2"/>
+          <w:numId w:val="14"/>
         </w:numPr>
         <w:spacing w:after="0" w:line="276" w:lineRule="auto"/>
-        <w:ind w:firstLine="851"/>
-        <w:rPr>
-          <w:rFonts w:eastAsia="Times New Roman" w:cs="Times New Roman"/>
-          <w:szCs w:val="28"/>
-          <w:lang w:eastAsia="ru-RU"/>
-        </w:rPr>
-      </w:pPr>
-      <w:r>
-        <w:rPr>
-          <w:rFonts w:eastAsia="Times New Roman" w:cs="Times New Roman"/>
-          <w:szCs w:val="28"/>
-          <w:lang w:eastAsia="ru-RU"/>
-        </w:rPr>
-        <w:t xml:space="preserve">создание и обеспечение функционирования телекоммуникационных узлов и сетей передачи данных, включая </w:t>
-      </w:r>
-      <w:r>
-        <w:rPr>
-          <w:rFonts w:eastAsia="Times New Roman" w:cs="Times New Roman"/>
-          <w:szCs w:val="28"/>
-          <w:lang w:eastAsia="ru-RU"/>
-        </w:rPr>
-        <w:lastRenderedPageBreak/>
-        <w:t>локальные вычислительные сети в организациях системы Министерства здравоохранения Республики Беларусь</w:t>
+        <w:ind w:hanging="578"/>
+        <w:rPr>
+          <w:rFonts w:eastAsia="Times New Roman" w:cs="Times New Roman"/>
+          <w:szCs w:val="28"/>
+          <w:lang w:eastAsia="ru-RU"/>
+        </w:rPr>
+      </w:pPr>
+      <w:r>
+        <w:rPr>
+          <w:rFonts w:eastAsia="Times New Roman" w:cs="Times New Roman"/>
+          <w:szCs w:val="28"/>
+          <w:lang w:eastAsia="ru-RU"/>
+        </w:rPr>
+        <w:t>создание и обеспечение функционирования телекоммуникационных узлов и сетей передачи данных, включая локальные вычислительные сети в организациях системы Министерства здравоохранения Республики Беларусь</w:t>
+      </w:r>
+      <w:r>
+        <w:rPr>
+          <w:rFonts w:eastAsia="Times New Roman" w:cs="Times New Roman"/>
+          <w:szCs w:val="28"/>
+          <w:lang w:eastAsia="ru-RU"/>
+        </w:rPr>
+        <w:t>,</w:t>
       </w:r>
     </w:p>
     <w:p>
       <w:pPr>
         <w:numPr>
           <w:ilvl w:val="0"/>
-          <w:numId w:val="2"/>
+          <w:numId w:val="14"/>
         </w:numPr>
         <w:spacing w:after="0" w:line="276" w:lineRule="auto"/>
-        <w:ind w:firstLine="851"/>
-        <w:rPr>
-          <w:rFonts w:eastAsia="Times New Roman" w:cs="Times New Roman"/>
-          <w:szCs w:val="28"/>
-          <w:lang w:eastAsia="ru-RU"/>
-        </w:rPr>
-      </w:pPr>
-      <w:r>
-        <w:rPr>
-          <w:rFonts w:eastAsia="Times New Roman" w:cs="Times New Roman"/>
-          <w:szCs w:val="28"/>
-          <w:lang w:eastAsia="ru-RU"/>
-        </w:rPr>
-        <w:t>техническое и системное обслуживание вычислительной техники, в том числе в Министерстве здравоохранения Республики Беларусь, организациях системы Министерства здравоохранения Республики Беларусь, анализ и выдача заключений о работоспособности вычислительной техники</w:t>
+        <w:ind w:hanging="578"/>
+        <w:rPr>
+          <w:rFonts w:eastAsia="Times New Roman" w:cs="Times New Roman"/>
+          <w:szCs w:val="28"/>
+          <w:lang w:eastAsia="ru-RU"/>
+        </w:rPr>
+      </w:pPr>
+      <w:r>
+        <w:rPr>
+          <w:rFonts w:eastAsia="Times New Roman" w:cs="Times New Roman"/>
+          <w:szCs w:val="28"/>
+          <w:lang w:eastAsia="ru-RU"/>
+        </w:rPr>
+        <w:t xml:space="preserve">техническое и системное обслуживание вычислительной техники, в том числе в Министерстве здравоохранения Республики Беларусь, </w:t>
+      </w:r>
+      <w:r>
+        <w:rPr>
+          <w:rFonts w:eastAsia="Times New Roman" w:cs="Times New Roman"/>
+          <w:szCs w:val="28"/>
+          <w:lang w:eastAsia="ru-RU"/>
+        </w:rPr>
+        <w:lastRenderedPageBreak/>
+        <w:t>организациях системы Министерства здравоохранения Республики Беларусь, анализ и выдача заключений о работоспособности вычислительной техники</w:t>
+      </w:r>
+      <w:r>
+        <w:rPr>
+          <w:rFonts w:eastAsia="Times New Roman" w:cs="Times New Roman"/>
+          <w:szCs w:val="28"/>
+          <w:lang w:eastAsia="ru-RU"/>
+        </w:rPr>
+        <w:t>.</w:t>
       </w:r>
     </w:p>
     <w:p>
@@ -2594,11 +2620,6 @@
         <w:t>ГЛАВА 3 «КОМПЬЮТЕРНАЯ СЕТЬ ОРГАНИЗАЦИИ»</w:t>
       </w:r>
       <w:bookmarkEnd w:id="7"/>
-    </w:p>
-    <w:p>
-      <w:pPr>
-        <w:spacing w:line="276" w:lineRule="auto"/>
-      </w:pPr>
     </w:p>
     <w:p>
       <w:pPr>
@@ -2784,14 +2805,28 @@
     </w:p>
     <w:p>
       <w:pPr>
-        <w:ind w:firstLine="851"/>
-      </w:pPr>
+        <w:jc w:val="right"/>
+      </w:pPr>
+      <w:r>
+        <w:t xml:space="preserve">Рисунок1. </w:t>
+      </w:r>
     </w:p>
     <w:p>
       <w:pPr>
         <w:jc w:val="center"/>
       </w:pPr>
       <w:r>
+        <w:t>Схема сети организации.</w:t>
+      </w:r>
+    </w:p>
+    <w:p>
+      <w:pPr>
+        <w:jc w:val="center"/>
+      </w:pPr>
+      <w:r>
+        <w:rPr>
+          <w:noProof/>
+        </w:rPr>
         <w:drawing>
           <wp:inline distT="0" distB="0" distL="0" distR="0" wp14:anchorId="615FE23F" wp14:editId="37C3054C">
             <wp:extent cx="4947809" cy="4114800"/>
@@ -2831,14 +2866,6 @@
     </w:p>
     <w:p>
       <w:pPr>
-        <w:jc w:val="center"/>
-      </w:pPr>
-      <w:r>
-        <w:t>Рисунок1. Схема сети организации.</w:t>
-      </w:r>
-    </w:p>
-    <w:p>
-      <w:pPr>
         <w:jc w:val="left"/>
       </w:pPr>
       <w:r>
@@ -2856,7 +2883,6 @@
       </w:r>
       <w:bookmarkEnd w:id="8"/>
     </w:p>
-    <w:p/>
     <w:p>
       <w:pPr>
         <w:shd w:val="clear" w:color="auto" w:fill="FFFFFF"/>
@@ -2973,7 +2999,6 @@
       </w:r>
       <w:bookmarkEnd w:id="9"/>
     </w:p>
-    <w:p/>
     <w:p>
       <w:pPr>
         <w:pStyle w:val="a7"/>
@@ -2983,15 +3008,7 @@
         </w:numPr>
       </w:pPr>
       <w:r>
-        <w:t xml:space="preserve">Астахова, И.Ф. Компьютерные науки. Деревья, операционные системы, сети / И.Ф. Астахова и др. - М.: </w:t>
-      </w:r>
-      <w:proofErr w:type="spellStart"/>
-      <w:r>
-        <w:t>Физматлит</w:t>
-      </w:r>
-      <w:proofErr w:type="spellEnd"/>
-      <w:r>
-        <w:t>, 2013. - 88 c.</w:t>
+        <w:t>Астахова, И.Ф. Компьютерные науки. Деревья, операционные системы, сети / И.Ф. Астахова и др. - М.: Физматлит, 2013. - 88 c.</w:t>
       </w:r>
     </w:p>
     <w:p>
@@ -3003,15 +3020,7 @@
         </w:numPr>
       </w:pPr>
       <w:r>
-        <w:t xml:space="preserve">Астахова, И.Ф. Компьютерные науки. Деревья, операционные системы, сети / И.Ф. Астахова, И.К. Астанин и др. - М.: </w:t>
-      </w:r>
-      <w:proofErr w:type="spellStart"/>
-      <w:r>
-        <w:t>Физматлит</w:t>
-      </w:r>
-      <w:proofErr w:type="spellEnd"/>
-      <w:r>
-        <w:t>, 2013. - 88 c.</w:t>
+        <w:t>Астахова, И.Ф. Компьютерные науки. Деревья, операционные системы, сети / И.Ф. Астахова, И.К. Астанин и др. - М.: Физматлит, 2013. - 88 c.</w:t>
       </w:r>
     </w:p>
     <w:p>
@@ -3023,15 +3032,7 @@
         </w:numPr>
       </w:pPr>
       <w:r>
-        <w:t xml:space="preserve">Баринов, В.В. Компьютерные сети: Учебник / В.В. Баринов, И.В. Баринов, А.В. Пролетарский. - М.: </w:t>
-      </w:r>
-      <w:proofErr w:type="spellStart"/>
-      <w:r>
-        <w:t>Academia</w:t>
-      </w:r>
-      <w:proofErr w:type="spellEnd"/>
-      <w:r>
-        <w:t>, 2018. - 192 c.</w:t>
+        <w:t>Баринов, В.В. Компьютерные сети: Учебник / В.В. Баринов, И.В. Баринов, А.В. Пролетарский. - М.: Academia, 2018. - 192 c.</w:t>
       </w:r>
     </w:p>
     <w:p>
@@ -3055,15 +3056,7 @@
         </w:numPr>
       </w:pPr>
       <w:r>
-        <w:t xml:space="preserve">Кузин, А.В. Компьютерные сети: Учебное пособие / А.В. </w:t>
-      </w:r>
-      <w:proofErr w:type="gramStart"/>
-      <w:r>
-        <w:t>Кузин..</w:t>
-      </w:r>
-      <w:proofErr w:type="gramEnd"/>
-      <w:r>
-        <w:t xml:space="preserve"> - М.: Форум, НИЦ Инфра-М, 2013. - 192 c.</w:t>
+        <w:t>Кузин, А.В. Компьютерные сети: Учебное пособие / А.В. Кузин.. - М.: Форум, НИЦ Инфра-М, 2013. - 192 c.</w:t>
       </w:r>
     </w:p>
     <w:p>
@@ -3075,23 +3068,7 @@
         </w:numPr>
       </w:pPr>
       <w:r>
-        <w:t xml:space="preserve">8. </w:t>
-      </w:r>
-      <w:proofErr w:type="spellStart"/>
-      <w:r>
-        <w:t>Куроуз</w:t>
-      </w:r>
-      <w:proofErr w:type="spellEnd"/>
-      <w:r>
-        <w:t xml:space="preserve">, Д. Компьютерные сети. Нисходящий подход / Д. </w:t>
-      </w:r>
-      <w:proofErr w:type="spellStart"/>
-      <w:r>
-        <w:t>Куроуз</w:t>
-      </w:r>
-      <w:proofErr w:type="spellEnd"/>
-      <w:r>
-        <w:t>, К. Росс. - М.: Эксмо, 2016. - 912 c.</w:t>
+        <w:t>8. Куроуз, Д. Компьютерные сети. Нисходящий подход / Д. Куроуз, К. Росс. - М.: Эксмо, 2016. - 912 c.</w:t>
       </w:r>
     </w:p>
     <w:p>
@@ -3102,21 +3079,8 @@
           <w:numId w:val="7"/>
         </w:numPr>
       </w:pPr>
-      <w:proofErr w:type="spellStart"/>
-      <w:r>
-        <w:t>Куроуз</w:t>
-      </w:r>
-      <w:proofErr w:type="spellEnd"/>
-      <w:r>
-        <w:t xml:space="preserve">, Дж. Компьютерные сети: Нисходящий подход / Дж. </w:t>
-      </w:r>
-      <w:proofErr w:type="spellStart"/>
-      <w:r>
-        <w:t>Куроуз</w:t>
-      </w:r>
-      <w:proofErr w:type="spellEnd"/>
-      <w:r>
-        <w:t>. - М.: Эксмо, 2018. - 800 c.</w:t>
+      <w:r>
+        <w:t>Куроуз, Дж. Компьютерные сети: Нисходящий подход / Дж. Куроуз. - М.: Эксмо, 2018. - 800 c.</w:t>
       </w:r>
     </w:p>
     <w:p>
@@ -3127,21 +3091,8 @@
           <w:numId w:val="7"/>
         </w:numPr>
       </w:pPr>
-      <w:proofErr w:type="spellStart"/>
-      <w:r>
-        <w:t>Луганцев</w:t>
-      </w:r>
-      <w:proofErr w:type="spellEnd"/>
-      <w:r>
-        <w:t xml:space="preserve">, Л.Д. Компьютерные сети / Л.Д. </w:t>
-      </w:r>
-      <w:proofErr w:type="spellStart"/>
-      <w:r>
-        <w:t>Луганцев</w:t>
-      </w:r>
-      <w:proofErr w:type="spellEnd"/>
-      <w:r>
-        <w:t>. - М.: МГУИЭ, 2001. - 452 c.</w:t>
+      <w:r>
+        <w:t>Луганцев, Л.Д. Компьютерные сети / Л.Д. Луганцев. - М.: МГУИЭ, 2001. - 452 c.</w:t>
       </w:r>
     </w:p>
     <w:p>
@@ -3153,15 +3104,7 @@
         </w:numPr>
       </w:pPr>
       <w:r>
-        <w:t xml:space="preserve">Новожилов, Е.О. Компьютерные сети: Учебное пособие / Е.О. Новожилов. - М.: </w:t>
-      </w:r>
-      <w:proofErr w:type="spellStart"/>
-      <w:r>
-        <w:t>Academia</w:t>
-      </w:r>
-      <w:proofErr w:type="spellEnd"/>
-      <w:r>
-        <w:t>, 2016. - 288 c.</w:t>
+        <w:t>Новожилов, Е.О. Компьютерные сети: Учебное пособие / Е.О. Новожилов. - М.: Academia, 2016. - 288 c.</w:t>
       </w:r>
     </w:p>
     <w:p>
@@ -3185,15 +3128,7 @@
         </w:numPr>
       </w:pPr>
       <w:r>
-        <w:t xml:space="preserve">Новожилов, Е.О. Компьютерные сети. Учебное пособие / Е.О. Новожилов. - М.: </w:t>
-      </w:r>
-      <w:proofErr w:type="spellStart"/>
-      <w:r>
-        <w:t>Academia</w:t>
-      </w:r>
-      <w:proofErr w:type="spellEnd"/>
-      <w:r>
-        <w:t>, 2016. - 288 c.</w:t>
+        <w:t>Новожилов, Е.О. Компьютерные сети. Учебное пособие / Е.О. Новожилов. - М.: Academia, 2016. - 288 c.</w:t>
       </w:r>
     </w:p>
     <w:p>
@@ -3205,23 +3140,7 @@
         </w:numPr>
       </w:pPr>
       <w:r>
-        <w:t xml:space="preserve">Смелянский, Р.Л. Компьютерные сети. В 2 </w:t>
-      </w:r>
-      <w:proofErr w:type="spellStart"/>
-      <w:r>
-        <w:t>т.Т</w:t>
-      </w:r>
-      <w:proofErr w:type="spellEnd"/>
-      <w:r>
-        <w:t xml:space="preserve">. 2. Сети ЭВМ / Р.Л. Смелянский. - М.: </w:t>
-      </w:r>
-      <w:proofErr w:type="spellStart"/>
-      <w:r>
-        <w:t>Academia</w:t>
-      </w:r>
-      <w:proofErr w:type="spellEnd"/>
-      <w:r>
-        <w:t>, 2016. - 448 c.</w:t>
+        <w:t>Смелянский, Р.Л. Компьютерные сети. В 2 т.Т. 2. Сети ЭВМ / Р.Л. Смелянский. - М.: Academia, 2016. - 448 c.</w:t>
       </w:r>
     </w:p>
     <w:p>
@@ -3233,15 +3152,7 @@
         </w:numPr>
       </w:pPr>
       <w:r>
-        <w:t xml:space="preserve">Таненбаум, Э.С. Компьютерные сети / Э.С. Таненбаум, Д. </w:t>
-      </w:r>
-      <w:proofErr w:type="spellStart"/>
-      <w:r>
-        <w:t>Уэзеролл</w:t>
-      </w:r>
-      <w:proofErr w:type="spellEnd"/>
-      <w:r>
-        <w:t>. - СПб.: Питер, 2018. - 512 c.</w:t>
+        <w:t>Таненбаум, Э.С. Компьютерные сети / Э.С. Таненбаум, Д. Уэзеролл. - СПб.: Питер, 2018. - 512 c.</w:t>
       </w:r>
     </w:p>
     <w:p>
@@ -3253,23 +3164,7 @@
         </w:numPr>
       </w:pPr>
       <w:r>
-        <w:t xml:space="preserve">Шелухин, О.И. Обнаружение вторжений в компьютерные сети (сетевые аномалии): Учебное пособие для вузов / О.И. Шелухин, Д.Ж. </w:t>
-      </w:r>
-      <w:proofErr w:type="spellStart"/>
-      <w:r>
-        <w:t>Сакалема</w:t>
-      </w:r>
-      <w:proofErr w:type="spellEnd"/>
-      <w:r>
-        <w:t xml:space="preserve">, А.С. </w:t>
-      </w:r>
-      <w:proofErr w:type="spellStart"/>
-      <w:r>
-        <w:t>Филинова</w:t>
-      </w:r>
-      <w:proofErr w:type="spellEnd"/>
-      <w:r>
-        <w:t>. - М.: Гор. линия-Телеком, 2013. - 220 c.</w:t>
+        <w:t>Шелухин, О.И. Обнаружение вторжений в компьютерные сети (сетевые аномалии): Учебное пособие для вузов / О.И. Шелухин, Д.Ж. Сакалема, А.С. Филинова. - М.: Гор. линия-Телеком, 2013. - 220 c.</w:t>
       </w:r>
     </w:p>
     <w:p>
@@ -3295,8 +3190,157 @@
 </file>
 
 <file path=word/numbering.xml><?xml version="1.0" encoding="utf-8"?>
-<w:numbering xmlns:wpc="http://schemas.microsoft.com/office/word/2010/wordprocessingCanvas" xmlns:cx="http://schemas.microsoft.com/office/drawing/2014/chartex" xmlns:cx1="http://schemas.microsoft.com/office/drawing/2015/9/8/chartex" xmlns:cx2="http://schemas.microsoft.com/office/drawing/2015/10/21/chartex" xmlns:cx3="http://schemas.microsoft.com/office/drawing/2016/5/9/chartex" xmlns:cx4="http://schemas.microsoft.com/office/drawing/2016/5/10/chartex" xmlns:cx5="http://schemas.microsoft.com/office/drawing/2016/5/11/chartex" xmlns:cx6="http://schemas.microsoft.com/office/drawing/2016/5/12/chartex" xmlns:cx7="http://schemas.microsoft.com/office/drawing/2016/5/13/chartex" xmlns:cx8="http://schemas.microsoft.com/office/drawing/2016/5/14/chartex" xmlns:mc="http://schemas.openxmlformats.org/markup-compatibility/2006" xmlns:aink="http://schemas.microsoft.com/office/drawing/2016/ink" xmlns:am3d="http://schemas.microsoft.com/office/drawing/2017/model3d" xmlns:o="urn:schemas-microsoft-com:office:office" xmlns:oel="http://schemas.microsoft.com/office/2019/extlst" xmlns:r="http://schemas.openxmlformats.org/officeDocument/2006/relationships" xmlns:m="http://schemas.openxmlformats.org/officeDocument/2006/math" xmlns:v="urn:schemas-microsoft-com:vml" xmlns:wp14="http://schemas.microsoft.com/office/word/2010/wordprocessingDrawing" xmlns:wp="http://schemas.openxmlformats.org/drawingml/2006/wordprocessingDrawing" xmlns:w10="urn:schemas-microsoft-com:office:word" xmlns:w="http://schemas.openxmlformats.org/wordprocessingml/2006/main" xmlns:w14="http://schemas.microsoft.com/office/word/2010/wordml" xmlns:w15="http://schemas.microsoft.com/office/word/2012/wordml" xmlns:w16cex="http://schemas.microsoft.com/office/word/2018/wordml/cex" xmlns:w16cid="http://schemas.microsoft.com/office/word/2016/wordml/cid" xmlns:w16="http://schemas.microsoft.com/office/word/2018/wordml" xmlns:w16du="http://schemas.microsoft.com/office/word/2023/wordml/word16du" xmlns:w16sdtdh="http://schemas.microsoft.com/office/word/2020/wordml/sdtdatahash" xmlns:w16se="http://schemas.microsoft.com/office/word/2015/wordml/symex" xmlns:wpg="http://schemas.microsoft.com/office/word/2010/wordprocessingGroup" xmlns:wpi="http://schemas.microsoft.com/office/word/2010/wordprocessingInk" xmlns:wne="http://schemas.microsoft.com/office/word/2006/wordml" xmlns:wps="http://schemas.microsoft.com/office/word/2010/wordprocessingShape" mc:Ignorable="w14 w15 w16se w16cid w16 w16cex w16sdtdh wp14">
+<w:numbering xmlns:wpc="http://schemas.microsoft.com/office/word/2010/wordprocessingCanvas" xmlns:cx="http://schemas.microsoft.com/office/drawing/2014/chartex" xmlns:cx1="http://schemas.microsoft.com/office/drawing/2015/9/8/chartex" xmlns:cx2="http://schemas.microsoft.com/office/drawing/2015/10/21/chartex" xmlns:cx3="http://schemas.microsoft.com/office/drawing/2016/5/9/chartex" xmlns:cx4="http://schemas.microsoft.com/office/drawing/2016/5/10/chartex" xmlns:cx5="http://schemas.microsoft.com/office/drawing/2016/5/11/chartex" xmlns:cx6="http://schemas.microsoft.com/office/drawing/2016/5/12/chartex" xmlns:cx7="http://schemas.microsoft.com/office/drawing/2016/5/13/chartex" xmlns:cx8="http://schemas.microsoft.com/office/drawing/2016/5/14/chartex" xmlns:mc="http://schemas.openxmlformats.org/markup-compatibility/2006" xmlns:aink="http://schemas.microsoft.com/office/drawing/2016/ink" xmlns:am3d="http://schemas.microsoft.com/office/drawing/2017/model3d" xmlns:o="urn:schemas-microsoft-com:office:office" xmlns:oel="http://schemas.microsoft.com/office/2019/extlst" xmlns:r="http://schemas.openxmlformats.org/officeDocument/2006/relationships" xmlns:m="http://schemas.openxmlformats.org/officeDocument/2006/math" xmlns:v="urn:schemas-microsoft-com:vml" xmlns:wp14="http://schemas.microsoft.com/office/word/2010/wordprocessingDrawing" xmlns:wp="http://schemas.openxmlformats.org/drawingml/2006/wordprocessingDrawing" xmlns:w10="urn:schemas-microsoft-com:office:word" xmlns:w="http://schemas.openxmlformats.org/wordprocessingml/2006/main" xmlns:w14="http://schemas.microsoft.com/office/word/2010/wordml" xmlns:w15="http://schemas.microsoft.com/office/word/2012/wordml" xmlns:w16cex="http://schemas.microsoft.com/office/word/2018/wordml/cex" xmlns:w16cid="http://schemas.microsoft.com/office/word/2016/wordml/cid" xmlns:w16="http://schemas.microsoft.com/office/word/2018/wordml" xmlns:w16sdtdh="http://schemas.microsoft.com/office/word/2020/wordml/sdtdatahash" xmlns:w16se="http://schemas.microsoft.com/office/word/2015/wordml/symex" xmlns:wpg="http://schemas.microsoft.com/office/word/2010/wordprocessingGroup" xmlns:wpi="http://schemas.microsoft.com/office/word/2010/wordprocessingInk" xmlns:wne="http://schemas.microsoft.com/office/word/2006/wordml" xmlns:wps="http://schemas.microsoft.com/office/word/2010/wordprocessingShape" mc:Ignorable="w14 w15 w16se w16cid w16 w16cex w16sdtdh wp14">
   <w:abstractNum w:abstractNumId="0" w15:restartNumberingAfterBreak="0">
+    <w:nsid w:val="13DC09B1"/>
+    <w:multiLevelType w:val="multilevel"/>
+    <w:tmpl w:val="21900FA6"/>
+    <w:lvl w:ilvl="0">
+      <w:start w:val="1"/>
+      <w:numFmt w:val="bullet"/>
+      <w:lvlText w:val=""/>
+      <w:lvlJc w:val="left"/>
+      <w:pPr>
+        <w:tabs>
+          <w:tab w:val="num" w:pos="720"/>
+        </w:tabs>
+        <w:ind w:left="720" w:hanging="360"/>
+      </w:pPr>
+      <w:rPr>
+        <w:rFonts w:ascii="Symbol" w:hAnsi="Symbol" w:hint="default"/>
+        <w:sz w:val="20"/>
+      </w:rPr>
+    </w:lvl>
+    <w:lvl w:ilvl="1" w:tentative="1">
+      <w:start w:val="1"/>
+      <w:numFmt w:val="bullet"/>
+      <w:lvlText w:val="o"/>
+      <w:lvlJc w:val="left"/>
+      <w:pPr>
+        <w:tabs>
+          <w:tab w:val="num" w:pos="1440"/>
+        </w:tabs>
+        <w:ind w:left="1440" w:hanging="360"/>
+      </w:pPr>
+      <w:rPr>
+        <w:rFonts w:ascii="Courier New" w:hAnsi="Courier New" w:hint="default"/>
+        <w:sz w:val="20"/>
+      </w:rPr>
+    </w:lvl>
+    <w:lvl w:ilvl="2" w:tentative="1">
+      <w:start w:val="1"/>
+      <w:numFmt w:val="bullet"/>
+      <w:lvlText w:val=""/>
+      <w:lvlJc w:val="left"/>
+      <w:pPr>
+        <w:tabs>
+          <w:tab w:val="num" w:pos="2160"/>
+        </w:tabs>
+        <w:ind w:left="2160" w:hanging="360"/>
+      </w:pPr>
+      <w:rPr>
+        <w:rFonts w:ascii="Wingdings" w:hAnsi="Wingdings" w:hint="default"/>
+        <w:sz w:val="20"/>
+      </w:rPr>
+    </w:lvl>
+    <w:lvl w:ilvl="3" w:tentative="1">
+      <w:start w:val="1"/>
+      <w:numFmt w:val="bullet"/>
+      <w:lvlText w:val=""/>
+      <w:lvlJc w:val="left"/>
+      <w:pPr>
+        <w:tabs>
+          <w:tab w:val="num" w:pos="2880"/>
+        </w:tabs>
+        <w:ind w:left="2880" w:hanging="360"/>
+      </w:pPr>
+      <w:rPr>
+        <w:rFonts w:ascii="Wingdings" w:hAnsi="Wingdings" w:hint="default"/>
+        <w:sz w:val="20"/>
+      </w:rPr>
+    </w:lvl>
+    <w:lvl w:ilvl="4" w:tentative="1">
+      <w:start w:val="1"/>
+      <w:numFmt w:val="bullet"/>
+      <w:lvlText w:val=""/>
+      <w:lvlJc w:val="left"/>
+      <w:pPr>
+        <w:tabs>
+          <w:tab w:val="num" w:pos="3600"/>
+        </w:tabs>
+        <w:ind w:left="3600" w:hanging="360"/>
+      </w:pPr>
+      <w:rPr>
+        <w:rFonts w:ascii="Wingdings" w:hAnsi="Wingdings" w:hint="default"/>
+        <w:sz w:val="20"/>
+      </w:rPr>
+    </w:lvl>
+    <w:lvl w:ilvl="5" w:tentative="1">
+      <w:start w:val="1"/>
+      <w:numFmt w:val="bullet"/>
+      <w:lvlText w:val=""/>
+      <w:lvlJc w:val="left"/>
+      <w:pPr>
+        <w:tabs>
+          <w:tab w:val="num" w:pos="4320"/>
+        </w:tabs>
+        <w:ind w:left="4320" w:hanging="360"/>
+      </w:pPr>
+      <w:rPr>
+        <w:rFonts w:ascii="Wingdings" w:hAnsi="Wingdings" w:hint="default"/>
+        <w:sz w:val="20"/>
+      </w:rPr>
+    </w:lvl>
+    <w:lvl w:ilvl="6" w:tentative="1">
+      <w:start w:val="1"/>
+      <w:numFmt w:val="bullet"/>
+      <w:lvlText w:val=""/>
+      <w:lvlJc w:val="left"/>
+      <w:pPr>
+        <w:tabs>
+          <w:tab w:val="num" w:pos="5040"/>
+        </w:tabs>
+        <w:ind w:left="5040" w:hanging="360"/>
+      </w:pPr>
+      <w:rPr>
+        <w:rFonts w:ascii="Wingdings" w:hAnsi="Wingdings" w:hint="default"/>
+        <w:sz w:val="20"/>
+      </w:rPr>
+    </w:lvl>
+    <w:lvl w:ilvl="7" w:tentative="1">
+      <w:start w:val="1"/>
+      <w:numFmt w:val="bullet"/>
+      <w:lvlText w:val=""/>
+      <w:lvlJc w:val="left"/>
+      <w:pPr>
+        <w:tabs>
+          <w:tab w:val="num" w:pos="5760"/>
+        </w:tabs>
+        <w:ind w:left="5760" w:hanging="360"/>
+      </w:pPr>
+      <w:rPr>
+        <w:rFonts w:ascii="Wingdings" w:hAnsi="Wingdings" w:hint="default"/>
+        <w:sz w:val="20"/>
+      </w:rPr>
+    </w:lvl>
+    <w:lvl w:ilvl="8" w:tentative="1">
+      <w:start w:val="1"/>
+      <w:numFmt w:val="bullet"/>
+      <w:lvlText w:val=""/>
+      <w:lvlJc w:val="left"/>
+      <w:pPr>
+        <w:tabs>
+          <w:tab w:val="num" w:pos="6480"/>
+        </w:tabs>
+        <w:ind w:left="6480" w:hanging="360"/>
+      </w:pPr>
+      <w:rPr>
+        <w:rFonts w:ascii="Wingdings" w:hAnsi="Wingdings" w:hint="default"/>
+        <w:sz w:val="20"/>
+      </w:rPr>
+    </w:lvl>
+  </w:abstractNum>
+  <w:abstractNum w:abstractNumId="1" w15:restartNumberingAfterBreak="0">
     <w:nsid w:val="1A1A1506"/>
     <w:multiLevelType w:val="multilevel"/>
     <w:tmpl w:val="9D0C7894"/>
@@ -3393,7 +3437,96 @@
       </w:pPr>
     </w:lvl>
   </w:abstractNum>
-  <w:abstractNum w:abstractNumId="1" w15:restartNumberingAfterBreak="0">
+  <w:abstractNum w:abstractNumId="2" w15:restartNumberingAfterBreak="0">
+    <w:nsid w:val="291E2EDF"/>
+    <w:multiLevelType w:val="hybridMultilevel"/>
+    <w:tmpl w:val="F2E04392"/>
+    <w:lvl w:ilvl="0" w:tplc="11BA81EE">
+      <w:start w:val="1"/>
+      <w:numFmt w:val="decimal"/>
+      <w:lvlText w:val="%1)"/>
+      <w:lvlJc w:val="left"/>
+      <w:pPr>
+        <w:ind w:left="1406" w:hanging="555"/>
+      </w:pPr>
+      <w:rPr>
+        <w:rFonts w:hint="default"/>
+      </w:rPr>
+    </w:lvl>
+    <w:lvl w:ilvl="1" w:tplc="10000019" w:tentative="1">
+      <w:start w:val="1"/>
+      <w:numFmt w:val="lowerLetter"/>
+      <w:lvlText w:val="%2."/>
+      <w:lvlJc w:val="left"/>
+      <w:pPr>
+        <w:ind w:left="1931" w:hanging="360"/>
+      </w:pPr>
+    </w:lvl>
+    <w:lvl w:ilvl="2" w:tplc="1000001B" w:tentative="1">
+      <w:start w:val="1"/>
+      <w:numFmt w:val="lowerRoman"/>
+      <w:lvlText w:val="%3."/>
+      <w:lvlJc w:val="right"/>
+      <w:pPr>
+        <w:ind w:left="2651" w:hanging="180"/>
+      </w:pPr>
+    </w:lvl>
+    <w:lvl w:ilvl="3" w:tplc="1000000F" w:tentative="1">
+      <w:start w:val="1"/>
+      <w:numFmt w:val="decimal"/>
+      <w:lvlText w:val="%4."/>
+      <w:lvlJc w:val="left"/>
+      <w:pPr>
+        <w:ind w:left="3371" w:hanging="360"/>
+      </w:pPr>
+    </w:lvl>
+    <w:lvl w:ilvl="4" w:tplc="10000019" w:tentative="1">
+      <w:start w:val="1"/>
+      <w:numFmt w:val="lowerLetter"/>
+      <w:lvlText w:val="%5."/>
+      <w:lvlJc w:val="left"/>
+      <w:pPr>
+        <w:ind w:left="4091" w:hanging="360"/>
+      </w:pPr>
+    </w:lvl>
+    <w:lvl w:ilvl="5" w:tplc="1000001B" w:tentative="1">
+      <w:start w:val="1"/>
+      <w:numFmt w:val="lowerRoman"/>
+      <w:lvlText w:val="%6."/>
+      <w:lvlJc w:val="right"/>
+      <w:pPr>
+        <w:ind w:left="4811" w:hanging="180"/>
+      </w:pPr>
+    </w:lvl>
+    <w:lvl w:ilvl="6" w:tplc="1000000F" w:tentative="1">
+      <w:start w:val="1"/>
+      <w:numFmt w:val="decimal"/>
+      <w:lvlText w:val="%7."/>
+      <w:lvlJc w:val="left"/>
+      <w:pPr>
+        <w:ind w:left="5531" w:hanging="360"/>
+      </w:pPr>
+    </w:lvl>
+    <w:lvl w:ilvl="7" w:tplc="10000019" w:tentative="1">
+      <w:start w:val="1"/>
+      <w:numFmt w:val="lowerLetter"/>
+      <w:lvlText w:val="%8."/>
+      <w:lvlJc w:val="left"/>
+      <w:pPr>
+        <w:ind w:left="6251" w:hanging="360"/>
+      </w:pPr>
+    </w:lvl>
+    <w:lvl w:ilvl="8" w:tplc="1000001B" w:tentative="1">
+      <w:start w:val="1"/>
+      <w:numFmt w:val="lowerRoman"/>
+      <w:lvlText w:val="%9."/>
+      <w:lvlJc w:val="right"/>
+      <w:pPr>
+        <w:ind w:left="6971" w:hanging="180"/>
+      </w:pPr>
+    </w:lvl>
+  </w:abstractNum>
+  <w:abstractNum w:abstractNumId="3" w15:restartNumberingAfterBreak="0">
     <w:nsid w:val="37DF2471"/>
     <w:multiLevelType w:val="multilevel"/>
     <w:tmpl w:val="936C3A84"/>
@@ -3490,7 +3623,7 @@
       </w:pPr>
     </w:lvl>
   </w:abstractNum>
-  <w:abstractNum w:abstractNumId="2" w15:restartNumberingAfterBreak="0">
+  <w:abstractNum w:abstractNumId="4" w15:restartNumberingAfterBreak="0">
     <w:nsid w:val="39DF699A"/>
     <w:multiLevelType w:val="hybridMultilevel"/>
     <w:tmpl w:val="1862EF12"/>
@@ -3579,7 +3712,7 @@
       </w:pPr>
     </w:lvl>
   </w:abstractNum>
-  <w:abstractNum w:abstractNumId="3" w15:restartNumberingAfterBreak="0">
+  <w:abstractNum w:abstractNumId="5" w15:restartNumberingAfterBreak="0">
     <w:nsid w:val="3B33439C"/>
     <w:multiLevelType w:val="multilevel"/>
     <w:tmpl w:val="12022C6C"/>
@@ -3728,7 +3861,644 @@
       </w:rPr>
     </w:lvl>
   </w:abstractNum>
-  <w:abstractNum w:abstractNumId="4" w15:restartNumberingAfterBreak="0">
+  <w:abstractNum w:abstractNumId="6" w15:restartNumberingAfterBreak="0">
+    <w:nsid w:val="44343E1E"/>
+    <w:multiLevelType w:val="multilevel"/>
+    <w:tmpl w:val="15E44504"/>
+    <w:lvl w:ilvl="0">
+      <w:start w:val="1"/>
+      <w:numFmt w:val="bullet"/>
+      <w:lvlText w:val=""/>
+      <w:lvlJc w:val="left"/>
+      <w:pPr>
+        <w:tabs>
+          <w:tab w:val="num" w:pos="720"/>
+        </w:tabs>
+        <w:ind w:left="720" w:hanging="360"/>
+      </w:pPr>
+      <w:rPr>
+        <w:rFonts w:ascii="Symbol" w:hAnsi="Symbol" w:hint="default"/>
+        <w:sz w:val="20"/>
+      </w:rPr>
+    </w:lvl>
+    <w:lvl w:ilvl="1" w:tentative="1">
+      <w:start w:val="1"/>
+      <w:numFmt w:val="bullet"/>
+      <w:lvlText w:val="o"/>
+      <w:lvlJc w:val="left"/>
+      <w:pPr>
+        <w:tabs>
+          <w:tab w:val="num" w:pos="1440"/>
+        </w:tabs>
+        <w:ind w:left="1440" w:hanging="360"/>
+      </w:pPr>
+      <w:rPr>
+        <w:rFonts w:ascii="Courier New" w:hAnsi="Courier New" w:hint="default"/>
+        <w:sz w:val="20"/>
+      </w:rPr>
+    </w:lvl>
+    <w:lvl w:ilvl="2" w:tentative="1">
+      <w:start w:val="1"/>
+      <w:numFmt w:val="bullet"/>
+      <w:lvlText w:val=""/>
+      <w:lvlJc w:val="left"/>
+      <w:pPr>
+        <w:tabs>
+          <w:tab w:val="num" w:pos="2160"/>
+        </w:tabs>
+        <w:ind w:left="2160" w:hanging="360"/>
+      </w:pPr>
+      <w:rPr>
+        <w:rFonts w:ascii="Wingdings" w:hAnsi="Wingdings" w:hint="default"/>
+        <w:sz w:val="20"/>
+      </w:rPr>
+    </w:lvl>
+    <w:lvl w:ilvl="3" w:tentative="1">
+      <w:start w:val="1"/>
+      <w:numFmt w:val="bullet"/>
+      <w:lvlText w:val=""/>
+      <w:lvlJc w:val="left"/>
+      <w:pPr>
+        <w:tabs>
+          <w:tab w:val="num" w:pos="2880"/>
+        </w:tabs>
+        <w:ind w:left="2880" w:hanging="360"/>
+      </w:pPr>
+      <w:rPr>
+        <w:rFonts w:ascii="Wingdings" w:hAnsi="Wingdings" w:hint="default"/>
+        <w:sz w:val="20"/>
+      </w:rPr>
+    </w:lvl>
+    <w:lvl w:ilvl="4" w:tentative="1">
+      <w:start w:val="1"/>
+      <w:numFmt w:val="bullet"/>
+      <w:lvlText w:val=""/>
+      <w:lvlJc w:val="left"/>
+      <w:pPr>
+        <w:tabs>
+          <w:tab w:val="num" w:pos="3600"/>
+        </w:tabs>
+        <w:ind w:left="3600" w:hanging="360"/>
+      </w:pPr>
+      <w:rPr>
+        <w:rFonts w:ascii="Wingdings" w:hAnsi="Wingdings" w:hint="default"/>
+        <w:sz w:val="20"/>
+      </w:rPr>
+    </w:lvl>
+    <w:lvl w:ilvl="5" w:tentative="1">
+      <w:start w:val="1"/>
+      <w:numFmt w:val="bullet"/>
+      <w:lvlText w:val=""/>
+      <w:lvlJc w:val="left"/>
+      <w:pPr>
+        <w:tabs>
+          <w:tab w:val="num" w:pos="4320"/>
+        </w:tabs>
+        <w:ind w:left="4320" w:hanging="360"/>
+      </w:pPr>
+      <w:rPr>
+        <w:rFonts w:ascii="Wingdings" w:hAnsi="Wingdings" w:hint="default"/>
+        <w:sz w:val="20"/>
+      </w:rPr>
+    </w:lvl>
+    <w:lvl w:ilvl="6" w:tentative="1">
+      <w:start w:val="1"/>
+      <w:numFmt w:val="bullet"/>
+      <w:lvlText w:val=""/>
+      <w:lvlJc w:val="left"/>
+      <w:pPr>
+        <w:tabs>
+          <w:tab w:val="num" w:pos="5040"/>
+        </w:tabs>
+        <w:ind w:left="5040" w:hanging="360"/>
+      </w:pPr>
+      <w:rPr>
+        <w:rFonts w:ascii="Wingdings" w:hAnsi="Wingdings" w:hint="default"/>
+        <w:sz w:val="20"/>
+      </w:rPr>
+    </w:lvl>
+    <w:lvl w:ilvl="7" w:tentative="1">
+      <w:start w:val="1"/>
+      <w:numFmt w:val="bullet"/>
+      <w:lvlText w:val=""/>
+      <w:lvlJc w:val="left"/>
+      <w:pPr>
+        <w:tabs>
+          <w:tab w:val="num" w:pos="5760"/>
+        </w:tabs>
+        <w:ind w:left="5760" w:hanging="360"/>
+      </w:pPr>
+      <w:rPr>
+        <w:rFonts w:ascii="Wingdings" w:hAnsi="Wingdings" w:hint="default"/>
+        <w:sz w:val="20"/>
+      </w:rPr>
+    </w:lvl>
+    <w:lvl w:ilvl="8" w:tentative="1">
+      <w:start w:val="1"/>
+      <w:numFmt w:val="bullet"/>
+      <w:lvlText w:val=""/>
+      <w:lvlJc w:val="left"/>
+      <w:pPr>
+        <w:tabs>
+          <w:tab w:val="num" w:pos="6480"/>
+        </w:tabs>
+        <w:ind w:left="6480" w:hanging="360"/>
+      </w:pPr>
+      <w:rPr>
+        <w:rFonts w:ascii="Wingdings" w:hAnsi="Wingdings" w:hint="default"/>
+        <w:sz w:val="20"/>
+      </w:rPr>
+    </w:lvl>
+  </w:abstractNum>
+  <w:abstractNum w:abstractNumId="7" w15:restartNumberingAfterBreak="0">
+    <w:nsid w:val="599A302C"/>
+    <w:multiLevelType w:val="hybridMultilevel"/>
+    <w:tmpl w:val="757470C4"/>
+    <w:lvl w:ilvl="0" w:tplc="B1EA0688">
+      <w:start w:val="1"/>
+      <w:numFmt w:val="bullet"/>
+      <w:lvlText w:val=""/>
+      <w:lvlJc w:val="left"/>
+      <w:pPr>
+        <w:ind w:left="1571" w:hanging="360"/>
+      </w:pPr>
+      <w:rPr>
+        <w:rFonts w:ascii="Symbol" w:hAnsi="Symbol" w:hint="default"/>
+      </w:rPr>
+    </w:lvl>
+    <w:lvl w:ilvl="1" w:tplc="10000003" w:tentative="1">
+      <w:start w:val="1"/>
+      <w:numFmt w:val="bullet"/>
+      <w:lvlText w:val="o"/>
+      <w:lvlJc w:val="left"/>
+      <w:pPr>
+        <w:ind w:left="2291" w:hanging="360"/>
+      </w:pPr>
+      <w:rPr>
+        <w:rFonts w:ascii="Courier New" w:hAnsi="Courier New" w:cs="Courier New" w:hint="default"/>
+      </w:rPr>
+    </w:lvl>
+    <w:lvl w:ilvl="2" w:tplc="10000005" w:tentative="1">
+      <w:start w:val="1"/>
+      <w:numFmt w:val="bullet"/>
+      <w:lvlText w:val=""/>
+      <w:lvlJc w:val="left"/>
+      <w:pPr>
+        <w:ind w:left="3011" w:hanging="360"/>
+      </w:pPr>
+      <w:rPr>
+        <w:rFonts w:ascii="Wingdings" w:hAnsi="Wingdings" w:hint="default"/>
+      </w:rPr>
+    </w:lvl>
+    <w:lvl w:ilvl="3" w:tplc="10000001" w:tentative="1">
+      <w:start w:val="1"/>
+      <w:numFmt w:val="bullet"/>
+      <w:lvlText w:val=""/>
+      <w:lvlJc w:val="left"/>
+      <w:pPr>
+        <w:ind w:left="3731" w:hanging="360"/>
+      </w:pPr>
+      <w:rPr>
+        <w:rFonts w:ascii="Symbol" w:hAnsi="Symbol" w:hint="default"/>
+      </w:rPr>
+    </w:lvl>
+    <w:lvl w:ilvl="4" w:tplc="10000003" w:tentative="1">
+      <w:start w:val="1"/>
+      <w:numFmt w:val="bullet"/>
+      <w:lvlText w:val="o"/>
+      <w:lvlJc w:val="left"/>
+      <w:pPr>
+        <w:ind w:left="4451" w:hanging="360"/>
+      </w:pPr>
+      <w:rPr>
+        <w:rFonts w:ascii="Courier New" w:hAnsi="Courier New" w:cs="Courier New" w:hint="default"/>
+      </w:rPr>
+    </w:lvl>
+    <w:lvl w:ilvl="5" w:tplc="10000005" w:tentative="1">
+      <w:start w:val="1"/>
+      <w:numFmt w:val="bullet"/>
+      <w:lvlText w:val=""/>
+      <w:lvlJc w:val="left"/>
+      <w:pPr>
+        <w:ind w:left="5171" w:hanging="360"/>
+      </w:pPr>
+      <w:rPr>
+        <w:rFonts w:ascii="Wingdings" w:hAnsi="Wingdings" w:hint="default"/>
+      </w:rPr>
+    </w:lvl>
+    <w:lvl w:ilvl="6" w:tplc="10000001" w:tentative="1">
+      <w:start w:val="1"/>
+      <w:numFmt w:val="bullet"/>
+      <w:lvlText w:val=""/>
+      <w:lvlJc w:val="left"/>
+      <w:pPr>
+        <w:ind w:left="5891" w:hanging="360"/>
+      </w:pPr>
+      <w:rPr>
+        <w:rFonts w:ascii="Symbol" w:hAnsi="Symbol" w:hint="default"/>
+      </w:rPr>
+    </w:lvl>
+    <w:lvl w:ilvl="7" w:tplc="10000003" w:tentative="1">
+      <w:start w:val="1"/>
+      <w:numFmt w:val="bullet"/>
+      <w:lvlText w:val="o"/>
+      <w:lvlJc w:val="left"/>
+      <w:pPr>
+        <w:ind w:left="6611" w:hanging="360"/>
+      </w:pPr>
+      <w:rPr>
+        <w:rFonts w:ascii="Courier New" w:hAnsi="Courier New" w:cs="Courier New" w:hint="default"/>
+      </w:rPr>
+    </w:lvl>
+    <w:lvl w:ilvl="8" w:tplc="10000005" w:tentative="1">
+      <w:start w:val="1"/>
+      <w:numFmt w:val="bullet"/>
+      <w:lvlText w:val=""/>
+      <w:lvlJc w:val="left"/>
+      <w:pPr>
+        <w:ind w:left="7331" w:hanging="360"/>
+      </w:pPr>
+      <w:rPr>
+        <w:rFonts w:ascii="Wingdings" w:hAnsi="Wingdings" w:hint="default"/>
+      </w:rPr>
+    </w:lvl>
+  </w:abstractNum>
+  <w:abstractNum w:abstractNumId="8" w15:restartNumberingAfterBreak="0">
+    <w:nsid w:val="60544840"/>
+    <w:multiLevelType w:val="hybridMultilevel"/>
+    <w:tmpl w:val="F61C1744"/>
+    <w:lvl w:ilvl="0" w:tplc="B1EA0688">
+      <w:start w:val="1"/>
+      <w:numFmt w:val="bullet"/>
+      <w:lvlText w:val=""/>
+      <w:lvlJc w:val="left"/>
+      <w:pPr>
+        <w:ind w:left="1571" w:hanging="360"/>
+      </w:pPr>
+      <w:rPr>
+        <w:rFonts w:ascii="Symbol" w:hAnsi="Symbol" w:hint="default"/>
+      </w:rPr>
+    </w:lvl>
+    <w:lvl w:ilvl="1" w:tplc="10000003" w:tentative="1">
+      <w:start w:val="1"/>
+      <w:numFmt w:val="bullet"/>
+      <w:lvlText w:val="o"/>
+      <w:lvlJc w:val="left"/>
+      <w:pPr>
+        <w:ind w:left="1440" w:hanging="360"/>
+      </w:pPr>
+      <w:rPr>
+        <w:rFonts w:ascii="Courier New" w:hAnsi="Courier New" w:cs="Courier New" w:hint="default"/>
+      </w:rPr>
+    </w:lvl>
+    <w:lvl w:ilvl="2" w:tplc="10000005" w:tentative="1">
+      <w:start w:val="1"/>
+      <w:numFmt w:val="bullet"/>
+      <w:lvlText w:val=""/>
+      <w:lvlJc w:val="left"/>
+      <w:pPr>
+        <w:ind w:left="2160" w:hanging="360"/>
+      </w:pPr>
+      <w:rPr>
+        <w:rFonts w:ascii="Wingdings" w:hAnsi="Wingdings" w:hint="default"/>
+      </w:rPr>
+    </w:lvl>
+    <w:lvl w:ilvl="3" w:tplc="10000001" w:tentative="1">
+      <w:start w:val="1"/>
+      <w:numFmt w:val="bullet"/>
+      <w:lvlText w:val=""/>
+      <w:lvlJc w:val="left"/>
+      <w:pPr>
+        <w:ind w:left="2880" w:hanging="360"/>
+      </w:pPr>
+      <w:rPr>
+        <w:rFonts w:ascii="Symbol" w:hAnsi="Symbol" w:hint="default"/>
+      </w:rPr>
+    </w:lvl>
+    <w:lvl w:ilvl="4" w:tplc="10000003" w:tentative="1">
+      <w:start w:val="1"/>
+      <w:numFmt w:val="bullet"/>
+      <w:lvlText w:val="o"/>
+      <w:lvlJc w:val="left"/>
+      <w:pPr>
+        <w:ind w:left="3600" w:hanging="360"/>
+      </w:pPr>
+      <w:rPr>
+        <w:rFonts w:ascii="Courier New" w:hAnsi="Courier New" w:cs="Courier New" w:hint="default"/>
+      </w:rPr>
+    </w:lvl>
+    <w:lvl w:ilvl="5" w:tplc="10000005" w:tentative="1">
+      <w:start w:val="1"/>
+      <w:numFmt w:val="bullet"/>
+      <w:lvlText w:val=""/>
+      <w:lvlJc w:val="left"/>
+      <w:pPr>
+        <w:ind w:left="4320" w:hanging="360"/>
+      </w:pPr>
+      <w:rPr>
+        <w:rFonts w:ascii="Wingdings" w:hAnsi="Wingdings" w:hint="default"/>
+      </w:rPr>
+    </w:lvl>
+    <w:lvl w:ilvl="6" w:tplc="10000001" w:tentative="1">
+      <w:start w:val="1"/>
+      <w:numFmt w:val="bullet"/>
+      <w:lvlText w:val=""/>
+      <w:lvlJc w:val="left"/>
+      <w:pPr>
+        <w:ind w:left="5040" w:hanging="360"/>
+      </w:pPr>
+      <w:rPr>
+        <w:rFonts w:ascii="Symbol" w:hAnsi="Symbol" w:hint="default"/>
+      </w:rPr>
+    </w:lvl>
+    <w:lvl w:ilvl="7" w:tplc="10000003" w:tentative="1">
+      <w:start w:val="1"/>
+      <w:numFmt w:val="bullet"/>
+      <w:lvlText w:val="o"/>
+      <w:lvlJc w:val="left"/>
+      <w:pPr>
+        <w:ind w:left="5760" w:hanging="360"/>
+      </w:pPr>
+      <w:rPr>
+        <w:rFonts w:ascii="Courier New" w:hAnsi="Courier New" w:cs="Courier New" w:hint="default"/>
+      </w:rPr>
+    </w:lvl>
+    <w:lvl w:ilvl="8" w:tplc="10000005" w:tentative="1">
+      <w:start w:val="1"/>
+      <w:numFmt w:val="bullet"/>
+      <w:lvlText w:val=""/>
+      <w:lvlJc w:val="left"/>
+      <w:pPr>
+        <w:ind w:left="6480" w:hanging="360"/>
+      </w:pPr>
+      <w:rPr>
+        <w:rFonts w:ascii="Wingdings" w:hAnsi="Wingdings" w:hint="default"/>
+      </w:rPr>
+    </w:lvl>
+  </w:abstractNum>
+  <w:abstractNum w:abstractNumId="9" w15:restartNumberingAfterBreak="0">
+    <w:nsid w:val="62E548F3"/>
+    <w:multiLevelType w:val="hybridMultilevel"/>
+    <w:tmpl w:val="BD4A5B66"/>
+    <w:lvl w:ilvl="0" w:tplc="B1EA0688">
+      <w:start w:val="1"/>
+      <w:numFmt w:val="bullet"/>
+      <w:lvlText w:val=""/>
+      <w:lvlJc w:val="left"/>
+      <w:pPr>
+        <w:ind w:left="720" w:hanging="360"/>
+      </w:pPr>
+      <w:rPr>
+        <w:rFonts w:ascii="Symbol" w:hAnsi="Symbol" w:hint="default"/>
+      </w:rPr>
+    </w:lvl>
+    <w:lvl w:ilvl="1" w:tplc="10000003" w:tentative="1">
+      <w:start w:val="1"/>
+      <w:numFmt w:val="bullet"/>
+      <w:lvlText w:val="o"/>
+      <w:lvlJc w:val="left"/>
+      <w:pPr>
+        <w:ind w:left="1440" w:hanging="360"/>
+      </w:pPr>
+      <w:rPr>
+        <w:rFonts w:ascii="Courier New" w:hAnsi="Courier New" w:cs="Courier New" w:hint="default"/>
+      </w:rPr>
+    </w:lvl>
+    <w:lvl w:ilvl="2" w:tplc="10000005" w:tentative="1">
+      <w:start w:val="1"/>
+      <w:numFmt w:val="bullet"/>
+      <w:lvlText w:val=""/>
+      <w:lvlJc w:val="left"/>
+      <w:pPr>
+        <w:ind w:left="2160" w:hanging="360"/>
+      </w:pPr>
+      <w:rPr>
+        <w:rFonts w:ascii="Wingdings" w:hAnsi="Wingdings" w:hint="default"/>
+      </w:rPr>
+    </w:lvl>
+    <w:lvl w:ilvl="3" w:tplc="10000001" w:tentative="1">
+      <w:start w:val="1"/>
+      <w:numFmt w:val="bullet"/>
+      <w:lvlText w:val=""/>
+      <w:lvlJc w:val="left"/>
+      <w:pPr>
+        <w:ind w:left="2880" w:hanging="360"/>
+      </w:pPr>
+      <w:rPr>
+        <w:rFonts w:ascii="Symbol" w:hAnsi="Symbol" w:hint="default"/>
+      </w:rPr>
+    </w:lvl>
+    <w:lvl w:ilvl="4" w:tplc="10000003" w:tentative="1">
+      <w:start w:val="1"/>
+      <w:numFmt w:val="bullet"/>
+      <w:lvlText w:val="o"/>
+      <w:lvlJc w:val="left"/>
+      <w:pPr>
+        <w:ind w:left="3600" w:hanging="360"/>
+      </w:pPr>
+      <w:rPr>
+        <w:rFonts w:ascii="Courier New" w:hAnsi="Courier New" w:cs="Courier New" w:hint="default"/>
+      </w:rPr>
+    </w:lvl>
+    <w:lvl w:ilvl="5" w:tplc="10000005" w:tentative="1">
+      <w:start w:val="1"/>
+      <w:numFmt w:val="bullet"/>
+      <w:lvlText w:val=""/>
+      <w:lvlJc w:val="left"/>
+      <w:pPr>
+        <w:ind w:left="4320" w:hanging="360"/>
+      </w:pPr>
+      <w:rPr>
+        <w:rFonts w:ascii="Wingdings" w:hAnsi="Wingdings" w:hint="default"/>
+      </w:rPr>
+    </w:lvl>
+    <w:lvl w:ilvl="6" w:tplc="10000001" w:tentative="1">
+      <w:start w:val="1"/>
+      <w:numFmt w:val="bullet"/>
+      <w:lvlText w:val=""/>
+      <w:lvlJc w:val="left"/>
+      <w:pPr>
+        <w:ind w:left="5040" w:hanging="360"/>
+      </w:pPr>
+      <w:rPr>
+        <w:rFonts w:ascii="Symbol" w:hAnsi="Symbol" w:hint="default"/>
+      </w:rPr>
+    </w:lvl>
+    <w:lvl w:ilvl="7" w:tplc="10000003" w:tentative="1">
+      <w:start w:val="1"/>
+      <w:numFmt w:val="bullet"/>
+      <w:lvlText w:val="o"/>
+      <w:lvlJc w:val="left"/>
+      <w:pPr>
+        <w:ind w:left="5760" w:hanging="360"/>
+      </w:pPr>
+      <w:rPr>
+        <w:rFonts w:ascii="Courier New" w:hAnsi="Courier New" w:cs="Courier New" w:hint="default"/>
+      </w:rPr>
+    </w:lvl>
+    <w:lvl w:ilvl="8" w:tplc="10000005" w:tentative="1">
+      <w:start w:val="1"/>
+      <w:numFmt w:val="bullet"/>
+      <w:lvlText w:val=""/>
+      <w:lvlJc w:val="left"/>
+      <w:pPr>
+        <w:ind w:left="6480" w:hanging="360"/>
+      </w:pPr>
+      <w:rPr>
+        <w:rFonts w:ascii="Wingdings" w:hAnsi="Wingdings" w:hint="default"/>
+      </w:rPr>
+    </w:lvl>
+  </w:abstractNum>
+  <w:abstractNum w:abstractNumId="10" w15:restartNumberingAfterBreak="0">
+    <w:nsid w:val="699D7615"/>
+    <w:multiLevelType w:val="multilevel"/>
+    <w:tmpl w:val="E69A5C5C"/>
+    <w:lvl w:ilvl="0">
+      <w:start w:val="1"/>
+      <w:numFmt w:val="bullet"/>
+      <w:lvlText w:val=""/>
+      <w:lvlJc w:val="left"/>
+      <w:pPr>
+        <w:tabs>
+          <w:tab w:val="num" w:pos="720"/>
+        </w:tabs>
+        <w:ind w:left="720" w:hanging="360"/>
+      </w:pPr>
+      <w:rPr>
+        <w:rFonts w:ascii="Symbol" w:hAnsi="Symbol" w:hint="default"/>
+        <w:sz w:val="20"/>
+      </w:rPr>
+    </w:lvl>
+    <w:lvl w:ilvl="1" w:tentative="1">
+      <w:start w:val="1"/>
+      <w:numFmt w:val="bullet"/>
+      <w:lvlText w:val="o"/>
+      <w:lvlJc w:val="left"/>
+      <w:pPr>
+        <w:tabs>
+          <w:tab w:val="num" w:pos="1440"/>
+        </w:tabs>
+        <w:ind w:left="1440" w:hanging="360"/>
+      </w:pPr>
+      <w:rPr>
+        <w:rFonts w:ascii="Courier New" w:hAnsi="Courier New" w:hint="default"/>
+        <w:sz w:val="20"/>
+      </w:rPr>
+    </w:lvl>
+    <w:lvl w:ilvl="2" w:tentative="1">
+      <w:start w:val="1"/>
+      <w:numFmt w:val="bullet"/>
+      <w:lvlText w:val=""/>
+      <w:lvlJc w:val="left"/>
+      <w:pPr>
+        <w:tabs>
+          <w:tab w:val="num" w:pos="2160"/>
+        </w:tabs>
+        <w:ind w:left="2160" w:hanging="360"/>
+      </w:pPr>
+      <w:rPr>
+        <w:rFonts w:ascii="Wingdings" w:hAnsi="Wingdings" w:hint="default"/>
+        <w:sz w:val="20"/>
+      </w:rPr>
+    </w:lvl>
+    <w:lvl w:ilvl="3" w:tentative="1">
+      <w:start w:val="1"/>
+      <w:numFmt w:val="bullet"/>
+      <w:lvlText w:val=""/>
+      <w:lvlJc w:val="left"/>
+      <w:pPr>
+        <w:tabs>
+          <w:tab w:val="num" w:pos="2880"/>
+        </w:tabs>
+        <w:ind w:left="2880" w:hanging="360"/>
+      </w:pPr>
+      <w:rPr>
+        <w:rFonts w:ascii="Wingdings" w:hAnsi="Wingdings" w:hint="default"/>
+        <w:sz w:val="20"/>
+      </w:rPr>
+    </w:lvl>
+    <w:lvl w:ilvl="4" w:tentative="1">
+      <w:start w:val="1"/>
+      <w:numFmt w:val="bullet"/>
+      <w:lvlText w:val=""/>
+      <w:lvlJc w:val="left"/>
+      <w:pPr>
+        <w:tabs>
+          <w:tab w:val="num" w:pos="3600"/>
+        </w:tabs>
+        <w:ind w:left="3600" w:hanging="360"/>
+      </w:pPr>
+      <w:rPr>
+        <w:rFonts w:ascii="Wingdings" w:hAnsi="Wingdings" w:hint="default"/>
+        <w:sz w:val="20"/>
+      </w:rPr>
+    </w:lvl>
+    <w:lvl w:ilvl="5" w:tentative="1">
+      <w:start w:val="1"/>
+      <w:numFmt w:val="bullet"/>
+      <w:lvlText w:val=""/>
+      <w:lvlJc w:val="left"/>
+      <w:pPr>
+        <w:tabs>
+          <w:tab w:val="num" w:pos="4320"/>
+        </w:tabs>
+        <w:ind w:left="4320" w:hanging="360"/>
+      </w:pPr>
+      <w:rPr>
+        <w:rFonts w:ascii="Wingdings" w:hAnsi="Wingdings" w:hint="default"/>
+        <w:sz w:val="20"/>
+      </w:rPr>
+    </w:lvl>
+    <w:lvl w:ilvl="6" w:tentative="1">
+      <w:start w:val="1"/>
+      <w:numFmt w:val="bullet"/>
+      <w:lvlText w:val=""/>
+      <w:lvlJc w:val="left"/>
+      <w:pPr>
+        <w:tabs>
+          <w:tab w:val="num" w:pos="5040"/>
+        </w:tabs>
+        <w:ind w:left="5040" w:hanging="360"/>
+      </w:pPr>
+      <w:rPr>
+        <w:rFonts w:ascii="Wingdings" w:hAnsi="Wingdings" w:hint="default"/>
+        <w:sz w:val="20"/>
+      </w:rPr>
+    </w:lvl>
+    <w:lvl w:ilvl="7" w:tentative="1">
+      <w:start w:val="1"/>
+      <w:numFmt w:val="bullet"/>
+      <w:lvlText w:val=""/>
+      <w:lvlJc w:val="left"/>
+      <w:pPr>
+        <w:tabs>
+          <w:tab w:val="num" w:pos="5760"/>
+        </w:tabs>
+        <w:ind w:left="5760" w:hanging="360"/>
+      </w:pPr>
+      <w:rPr>
+        <w:rFonts w:ascii="Wingdings" w:hAnsi="Wingdings" w:hint="default"/>
+        <w:sz w:val="20"/>
+      </w:rPr>
+    </w:lvl>
+    <w:lvl w:ilvl="8" w:tentative="1">
+      <w:start w:val="1"/>
+      <w:numFmt w:val="bullet"/>
+      <w:lvlText w:val=""/>
+      <w:lvlJc w:val="left"/>
+      <w:pPr>
+        <w:tabs>
+          <w:tab w:val="num" w:pos="6480"/>
+        </w:tabs>
+        <w:ind w:left="6480" w:hanging="360"/>
+      </w:pPr>
+      <w:rPr>
+        <w:rFonts w:ascii="Wingdings" w:hAnsi="Wingdings" w:hint="default"/>
+        <w:sz w:val="20"/>
+      </w:rPr>
+    </w:lvl>
+  </w:abstractNum>
+  <w:abstractNum w:abstractNumId="11" w15:restartNumberingAfterBreak="0">
     <w:nsid w:val="7172019C"/>
     <w:multiLevelType w:val="hybridMultilevel"/>
     <w:tmpl w:val="F550A526"/>
@@ -3814,7 +4584,7 @@
       </w:pPr>
     </w:lvl>
   </w:abstractNum>
-  <w:abstractNum w:abstractNumId="5" w15:restartNumberingAfterBreak="0">
+  <w:abstractNum w:abstractNumId="12" w15:restartNumberingAfterBreak="0">
     <w:nsid w:val="737B1392"/>
     <w:multiLevelType w:val="multilevel"/>
     <w:tmpl w:val="D24A051C"/>
@@ -3963,7 +4733,7 @@
       </w:rPr>
     </w:lvl>
   </w:abstractNum>
-  <w:abstractNum w:abstractNumId="6" w15:restartNumberingAfterBreak="0">
+  <w:abstractNum w:abstractNumId="13" w15:restartNumberingAfterBreak="0">
     <w:nsid w:val="75336A6E"/>
     <w:multiLevelType w:val="multilevel"/>
     <w:tmpl w:val="8EF4B978"/>
@@ -4113,16 +4883,16 @@
     </w:lvl>
   </w:abstractNum>
   <w:num w:numId="1" w16cid:durableId="975724182">
+    <w:abstractNumId w:val="12"/>
+  </w:num>
+  <w:num w:numId="2" w16cid:durableId="1808011334">
     <w:abstractNumId w:val="5"/>
   </w:num>
-  <w:num w:numId="2" w16cid:durableId="1808011334">
-    <w:abstractNumId w:val="3"/>
-  </w:num>
   <w:num w:numId="3" w16cid:durableId="1688289663">
-    <w:abstractNumId w:val="6"/>
+    <w:abstractNumId w:val="13"/>
   </w:num>
   <w:num w:numId="4" w16cid:durableId="315306398">
-    <w:abstractNumId w:val="0"/>
+    <w:abstractNumId w:val="1"/>
     <w:lvlOverride w:ilvl="0">
       <w:startOverride w:val="1"/>
     </w:lvlOverride>
@@ -4136,22 +4906,34 @@
     <w:lvlOverride w:ilvl="8"/>
   </w:num>
   <w:num w:numId="5" w16cid:durableId="775756329">
-    <w:abstractNumId w:val="1"/>
-    <w:lvlOverride w:ilvl="0"/>
-    <w:lvlOverride w:ilvl="1"/>
-    <w:lvlOverride w:ilvl="2"/>
-    <w:lvlOverride w:ilvl="3"/>
-    <w:lvlOverride w:ilvl="4"/>
-    <w:lvlOverride w:ilvl="5"/>
-    <w:lvlOverride w:ilvl="6"/>
-    <w:lvlOverride w:ilvl="7"/>
-    <w:lvlOverride w:ilvl="8"/>
+    <w:abstractNumId w:val="3"/>
   </w:num>
   <w:num w:numId="6" w16cid:durableId="222062664">
+    <w:abstractNumId w:val="11"/>
+  </w:num>
+  <w:num w:numId="7" w16cid:durableId="1742480526">
     <w:abstractNumId w:val="4"/>
   </w:num>
-  <w:num w:numId="7" w16cid:durableId="1742480526">
+  <w:num w:numId="8" w16cid:durableId="1918591234">
+    <w:abstractNumId w:val="8"/>
+  </w:num>
+  <w:num w:numId="9" w16cid:durableId="1480730259">
     <w:abstractNumId w:val="2"/>
+  </w:num>
+  <w:num w:numId="10" w16cid:durableId="309335446">
+    <w:abstractNumId w:val="9"/>
+  </w:num>
+  <w:num w:numId="11" w16cid:durableId="1491021159">
+    <w:abstractNumId w:val="6"/>
+  </w:num>
+  <w:num w:numId="12" w16cid:durableId="182091247">
+    <w:abstractNumId w:val="0"/>
+  </w:num>
+  <w:num w:numId="13" w16cid:durableId="1975871450">
+    <w:abstractNumId w:val="7"/>
+  </w:num>
+  <w:num w:numId="14" w16cid:durableId="1254049005">
+    <w:abstractNumId w:val="10"/>
   </w:num>
 </w:numbering>
 </file>

</xml_diff>

<commit_message>
AUTO FROM  17.06.2023 20:50:13,43
</commit_message>
<xml_diff>
--- a/МИКУЛИЧ/Отчет по практике.docx
+++ b/МИКУЛИЧ/Отчет по практике.docx
@@ -4,6 +4,106 @@
   <w:body>
     <w:p>
       <w:pPr>
+        <w:spacing w:after="0" w:line="288" w:lineRule="auto"/>
+        <w:ind w:firstLine="709"/>
+        <w:jc w:val="center"/>
+        <w:rPr>
+          <w:szCs w:val="28"/>
+        </w:rPr>
+      </w:pPr>
+      <w:r>
+        <w:rPr>
+          <w:szCs w:val="28"/>
+        </w:rPr>
+        <w:t>Министерство образования Республики Беларусь</w:t>
+      </w:r>
+    </w:p>
+    <w:p>
+      <w:pPr>
+        <w:spacing w:after="0" w:line="288" w:lineRule="auto"/>
+        <w:ind w:firstLine="709"/>
+        <w:jc w:val="center"/>
+        <w:rPr>
+          <w:szCs w:val="28"/>
+        </w:rPr>
+      </w:pPr>
+      <w:r>
+        <w:rPr>
+          <w:szCs w:val="28"/>
+        </w:rPr>
+        <w:t>Учреждение образования</w:t>
+      </w:r>
+    </w:p>
+    <w:p>
+      <w:pPr>
+        <w:spacing w:after="0" w:line="288" w:lineRule="auto"/>
+        <w:ind w:firstLine="709"/>
+        <w:jc w:val="center"/>
+        <w:rPr>
+          <w:szCs w:val="28"/>
+        </w:rPr>
+      </w:pPr>
+      <w:r>
+        <w:rPr>
+          <w:szCs w:val="28"/>
+        </w:rPr>
+        <w:t>«Могилевский государственный университет имени А.А.Кулешова»</w:t>
+      </w:r>
+    </w:p>
+    <w:p>
+      <w:pPr>
+        <w:spacing w:line="288" w:lineRule="auto"/>
+        <w:ind w:firstLine="709"/>
+        <w:jc w:val="center"/>
+        <w:rPr>
+          <w:szCs w:val="28"/>
+        </w:rPr>
+      </w:pPr>
+    </w:p>
+    <w:p>
+      <w:pPr>
+        <w:spacing w:line="288" w:lineRule="auto"/>
+        <w:ind w:firstLine="709"/>
+        <w:jc w:val="center"/>
+        <w:rPr>
+          <w:szCs w:val="28"/>
+        </w:rPr>
+      </w:pPr>
+    </w:p>
+    <w:p>
+      <w:pPr>
+        <w:spacing w:line="288" w:lineRule="auto"/>
+        <w:ind w:firstLine="709"/>
+        <w:jc w:val="center"/>
+        <w:rPr>
+          <w:szCs w:val="28"/>
+        </w:rPr>
+      </w:pPr>
+    </w:p>
+    <w:p>
+      <w:pPr>
+        <w:spacing w:line="288" w:lineRule="auto"/>
+        <w:ind w:firstLine="709"/>
+        <w:jc w:val="center"/>
+        <w:rPr>
+          <w:szCs w:val="28"/>
+        </w:rPr>
+      </w:pPr>
+    </w:p>
+    <w:p>
+      <w:pPr>
+        <w:spacing w:line="288" w:lineRule="auto"/>
+        <w:ind w:firstLine="709"/>
+        <w:jc w:val="center"/>
+        <w:rPr>
+          <w:caps/>
+          <w:szCs w:val="28"/>
+        </w:rPr>
+      </w:pPr>
+    </w:p>
+    <w:p>
+      <w:pPr>
+        <w:spacing w:after="0"/>
         <w:jc w:val="center"/>
         <w:rPr>
           <w:b/>
@@ -15,45 +115,29 @@
           <w:b/>
           <w:bCs/>
         </w:rPr>
-        <w:t>Министерство образования Республики Беларусь</w:t>
-      </w:r>
-    </w:p>
-    <w:p>
-      <w:pPr>
+        <w:t xml:space="preserve">ОТЧЕТ О ПРОХОЖДЕНИИ </w:t>
+      </w:r>
+    </w:p>
+    <w:p>
+      <w:pPr>
+        <w:spacing w:after="0"/>
         <w:jc w:val="center"/>
         <w:rPr>
           <w:b/>
           <w:bCs/>
         </w:rPr>
       </w:pPr>
-    </w:p>
-    <w:p>
-      <w:pPr>
-        <w:jc w:val="center"/>
-      </w:pPr>
-      <w:r>
-        <w:t>Учреждение образования</w:t>
-      </w:r>
-    </w:p>
-    <w:p>
-      <w:pPr>
-        <w:jc w:val="center"/>
-      </w:pPr>
-      <w:r>
-        <w:t>«Могилевский государственный университет им. А.А.Кулешова!</w:t>
-      </w:r>
-    </w:p>
-    <w:p>
-      <w:pPr>
-        <w:jc w:val="center"/>
+      <w:r>
         <w:rPr>
           <w:b/>
           <w:bCs/>
         </w:rPr>
-      </w:pPr>
-    </w:p>
-    <w:p>
-      <w:pPr>
+        <w:t xml:space="preserve">ПРОИЗВОДСТВЕННОЙ ТЕХНОЛОГИЧЕСКОЙ ПРАКТИКИ </w:t>
+      </w:r>
+    </w:p>
+    <w:p>
+      <w:pPr>
+        <w:spacing w:after="0"/>
         <w:jc w:val="center"/>
         <w:rPr>
           <w:b/>
@@ -65,39 +149,28 @@
           <w:b/>
           <w:bCs/>
         </w:rPr>
-        <w:t>Отчет о прохождении учебной(ознакомительной)</w:t>
-      </w:r>
-    </w:p>
-    <w:p>
-      <w:pPr>
-        <w:jc w:val="center"/>
+        <w:t>В</w:t>
+      </w:r>
+      <w:r>
         <w:rPr>
           <w:b/>
           <w:bCs/>
         </w:rPr>
-      </w:pPr>
+        <w:t xml:space="preserve"> УЗ «</w:t>
+      </w:r>
       <w:r>
         <w:rPr>
           <w:b/>
           <w:bCs/>
         </w:rPr>
-        <w:t>практики в УЗ «Быховский районный</w:t>
-      </w:r>
-    </w:p>
-    <w:p>
-      <w:pPr>
-        <w:jc w:val="center"/>
+        <w:t>БЫХОВСКИЙ РАЙОННЫЙ ЦЕНТР ГИГИЕНЫ И ЭПИДЕМИОЛОГИИ</w:t>
+      </w:r>
+      <w:r>
         <w:rPr>
           <w:b/>
           <w:bCs/>
         </w:rPr>
-      </w:pPr>
-      <w:r>
-        <w:rPr>
-          <w:b/>
-          <w:bCs/>
-        </w:rPr>
-        <w:t>центр гигиены и эпидемиологии»</w:t>
+        <w:t>»</w:t>
       </w:r>
     </w:p>
     <w:p>
@@ -117,7 +190,18 @@
     </w:p>
     <w:p>
       <w:pPr>
-        <w:jc w:val="right"/>
+        <w:jc w:val="left"/>
+      </w:pPr>
+    </w:p>
+    <w:p>
+      <w:pPr>
+        <w:jc w:val="left"/>
+      </w:pPr>
+    </w:p>
+    <w:p>
+      <w:pPr>
+        <w:spacing w:after="0" w:line="240" w:lineRule="auto"/>
+        <w:ind w:left="4536"/>
       </w:pPr>
       <w:r>
         <w:t>Студента 3 курса специальности</w:t>
@@ -125,23 +209,50 @@
     </w:p>
     <w:p>
       <w:pPr>
-        <w:jc w:val="right"/>
-      </w:pPr>
-      <w:r>
-        <w:t>1-400101 «ПОИТ»</w:t>
-      </w:r>
-    </w:p>
-    <w:p>
-      <w:pPr>
-        <w:jc w:val="right"/>
-      </w:pPr>
-      <w:r>
-        <w:t>Микулича Станислава Васильевича</w:t>
-      </w:r>
-    </w:p>
-    <w:p>
-      <w:pPr>
-        <w:jc w:val="right"/>
+        <w:spacing w:after="0" w:line="240" w:lineRule="auto"/>
+        <w:ind w:left="4536"/>
+      </w:pPr>
+      <w:r>
+        <w:t>1-40-01-01 «Программное обеспечение информационных технологий»</w:t>
+      </w:r>
+    </w:p>
+    <w:p>
+      <w:pPr>
+        <w:spacing w:after="0" w:line="240" w:lineRule="auto"/>
+        <w:ind w:left="4536"/>
+      </w:pPr>
+      <w:r>
+        <w:t>заочной формы обучения</w:t>
+      </w:r>
+    </w:p>
+    <w:p>
+      <w:pPr>
+        <w:spacing w:after="0" w:line="240" w:lineRule="auto"/>
+        <w:ind w:left="4536"/>
+      </w:pPr>
+      <w:r>
+        <w:t>группы 5142212</w:t>
+      </w:r>
+    </w:p>
+    <w:p>
+      <w:pPr>
+        <w:spacing w:after="0" w:line="240" w:lineRule="auto"/>
+        <w:ind w:left="4536"/>
+      </w:pPr>
+      <w:r>
+        <w:t>Станислава Васильевича Микулича</w:t>
+      </w:r>
+    </w:p>
+    <w:p>
+      <w:pPr>
+        <w:spacing w:after="0" w:line="240" w:lineRule="auto"/>
+        <w:ind w:left="4536"/>
+      </w:pPr>
+    </w:p>
+    <w:p>
+      <w:pPr>
+        <w:spacing w:after="0" w:line="240" w:lineRule="auto"/>
+        <w:ind w:left="4536"/>
       </w:pPr>
       <w:r>
         <w:t>Руководитель от кафедры:</w:t>
@@ -149,23 +260,80 @@
     </w:p>
     <w:p>
       <w:pPr>
-        <w:jc w:val="right"/>
-      </w:pPr>
-      <w:r>
-        <w:t>Акиншева Ирина Владиславовна</w:t>
-      </w:r>
-    </w:p>
-    <w:p>
-      <w:pPr>
-        <w:jc w:val="left"/>
-      </w:pPr>
-    </w:p>
-    <w:p>
-      <w:pPr>
-        <w:jc w:val="left"/>
-      </w:pPr>
-      <w:r>
-        <w:t>Могилев, 2023</w:t>
+        <w:spacing w:after="0" w:line="240" w:lineRule="auto"/>
+        <w:ind w:left="4536"/>
+      </w:pPr>
+      <w:r>
+        <w:t xml:space="preserve">заведующий кафедрой программного обеспечения информационных </w:t>
+      </w:r>
+    </w:p>
+    <w:p>
+      <w:pPr>
+        <w:spacing w:after="0" w:line="240" w:lineRule="auto"/>
+        <w:ind w:left="4536"/>
+      </w:pPr>
+      <w:r>
+        <w:t>технологий</w:t>
+      </w:r>
+    </w:p>
+    <w:p>
+      <w:pPr>
+        <w:spacing w:after="0" w:line="240" w:lineRule="auto"/>
+        <w:ind w:left="4536"/>
+      </w:pPr>
+      <w:r>
+        <w:t>кандидат технических наук, доцент</w:t>
+      </w:r>
+    </w:p>
+    <w:p>
+      <w:pPr>
+        <w:spacing w:after="0" w:line="240" w:lineRule="auto"/>
+        <w:ind w:left="4536"/>
+      </w:pPr>
+      <w:r>
+        <w:t>Ирина Владиславовна Акиншева</w:t>
+      </w:r>
+    </w:p>
+    <w:p>
+      <w:pPr>
+        <w:spacing w:after="0" w:line="276" w:lineRule="auto"/>
+      </w:pPr>
+    </w:p>
+    <w:p>
+      <w:pPr>
+        <w:spacing w:after="0" w:line="276" w:lineRule="auto"/>
+      </w:pPr>
+    </w:p>
+    <w:p>
+      <w:pPr>
+        <w:spacing w:after="0" w:line="276" w:lineRule="auto"/>
+        <w:jc w:val="center"/>
+      </w:pPr>
+    </w:p>
+    <w:p>
+      <w:pPr>
+        <w:spacing w:after="0" w:line="276" w:lineRule="auto"/>
+        <w:jc w:val="center"/>
+      </w:pPr>
+    </w:p>
+    <w:p>
+      <w:pPr>
+        <w:spacing w:after="0" w:line="288" w:lineRule="auto"/>
+        <w:ind w:firstLine="709"/>
+        <w:jc w:val="center"/>
+      </w:pPr>
+      <w:r>
+        <w:t xml:space="preserve">Могилев </w:t>
+      </w:r>
+    </w:p>
+    <w:p>
+      <w:pPr>
+        <w:spacing w:after="0" w:line="276" w:lineRule="auto"/>
+        <w:ind w:firstLine="709"/>
+        <w:jc w:val="center"/>
+      </w:pPr>
+      <w:r>
+        <w:t>2023</w:t>
       </w:r>
     </w:p>
     <w:p>
@@ -221,15 +389,12 @@
         <w:p>
           <w:pPr>
             <w:pStyle w:val="11"/>
-            <w:tabs>
-              <w:tab w:val="right" w:leader="dot" w:pos="9345"/>
-            </w:tabs>
             <w:rPr>
               <w:rFonts w:asciiTheme="minorHAnsi" w:eastAsiaTheme="minorEastAsia" w:hAnsiTheme="minorHAnsi"/>
               <w:noProof/>
               <w:kern w:val="2"/>
               <w:sz w:val="22"/>
-              <w:lang w:eastAsia="ru-RU"/>
+              <w:lang/>
               <w14:ligatures w14:val="standardContextual"/>
             </w:rPr>
           </w:pPr>
@@ -242,7 +407,7 @@
           <w:r>
             <w:fldChar w:fldCharType="separate"/>
           </w:r>
-          <w:hyperlink w:anchor="_Toc137392261" w:history="1">
+          <w:hyperlink w:anchor="_Toc137885808" w:history="1">
             <w:r>
               <w:rPr>
                 <w:rStyle w:val="a6"/>
@@ -269,7 +434,7 @@
                 <w:noProof/>
                 <w:webHidden/>
               </w:rPr>
-              <w:instrText xml:space="preserve"> PAGEREF _Toc137392261 \h </w:instrText>
+              <w:instrText xml:space="preserve"> PAGEREF _Toc137885808 \h </w:instrText>
             </w:r>
             <w:r>
               <w:rPr>
@@ -303,19 +468,16 @@
         <w:p>
           <w:pPr>
             <w:pStyle w:val="11"/>
-            <w:tabs>
-              <w:tab w:val="right" w:leader="dot" w:pos="9345"/>
-            </w:tabs>
             <w:rPr>
               <w:rFonts w:asciiTheme="minorHAnsi" w:eastAsiaTheme="minorEastAsia" w:hAnsiTheme="minorHAnsi"/>
               <w:noProof/>
               <w:kern w:val="2"/>
               <w:sz w:val="22"/>
-              <w:lang w:eastAsia="ru-RU"/>
+              <w:lang/>
               <w14:ligatures w14:val="standardContextual"/>
             </w:rPr>
           </w:pPr>
-          <w:hyperlink w:anchor="_Toc137392262" w:history="1">
+          <w:hyperlink w:anchor="_Toc137885809" w:history="1">
             <w:r>
               <w:rPr>
                 <w:rStyle w:val="a6"/>
@@ -342,7 +504,7 @@
                 <w:noProof/>
                 <w:webHidden/>
               </w:rPr>
-              <w:instrText xml:space="preserve"> PAGEREF _Toc137392262 \h </w:instrText>
+              <w:instrText xml:space="preserve"> PAGEREF _Toc137885809 \h </w:instrText>
             </w:r>
             <w:r>
               <w:rPr>
@@ -376,19 +538,16 @@
         <w:p>
           <w:pPr>
             <w:pStyle w:val="11"/>
-            <w:tabs>
-              <w:tab w:val="right" w:leader="dot" w:pos="9345"/>
-            </w:tabs>
             <w:rPr>
               <w:rFonts w:asciiTheme="minorHAnsi" w:eastAsiaTheme="minorEastAsia" w:hAnsiTheme="minorHAnsi"/>
               <w:noProof/>
               <w:kern w:val="2"/>
               <w:sz w:val="22"/>
-              <w:lang w:eastAsia="ru-RU"/>
+              <w:lang/>
               <w14:ligatures w14:val="standardContextual"/>
             </w:rPr>
           </w:pPr>
-          <w:hyperlink w:anchor="_Toc137392263" w:history="1">
+          <w:hyperlink w:anchor="_Toc137885810" w:history="1">
             <w:r>
               <w:rPr>
                 <w:rStyle w:val="a6"/>
@@ -415,7 +574,7 @@
                 <w:noProof/>
                 <w:webHidden/>
               </w:rPr>
-              <w:instrText xml:space="preserve"> PAGEREF _Toc137392263 \h </w:instrText>
+              <w:instrText xml:space="preserve"> PAGEREF _Toc137885810 \h </w:instrText>
             </w:r>
             <w:r>
               <w:rPr>
@@ -449,19 +608,17 @@
         <w:p>
           <w:pPr>
             <w:pStyle w:val="21"/>
-            <w:tabs>
-              <w:tab w:val="right" w:leader="dot" w:pos="9345"/>
-            </w:tabs>
+            <w:ind w:left="0"/>
             <w:rPr>
               <w:rFonts w:asciiTheme="minorHAnsi" w:eastAsiaTheme="minorEastAsia" w:hAnsiTheme="minorHAnsi"/>
               <w:noProof/>
               <w:kern w:val="2"/>
               <w:sz w:val="22"/>
-              <w:lang w:eastAsia="ru-RU"/>
+              <w:lang/>
               <w14:ligatures w14:val="standardContextual"/>
             </w:rPr>
           </w:pPr>
-          <w:hyperlink w:anchor="_Toc137392264" w:history="1">
+          <w:hyperlink w:anchor="_Toc137885811" w:history="1">
             <w:r>
               <w:rPr>
                 <w:rStyle w:val="a6"/>
@@ -490,7 +647,7 @@
                 <w:noProof/>
                 <w:webHidden/>
               </w:rPr>
-              <w:instrText xml:space="preserve"> PAGEREF _Toc137392264 \h </w:instrText>
+              <w:instrText xml:space="preserve"> PAGEREF _Toc137885811 \h </w:instrText>
             </w:r>
             <w:r>
               <w:rPr>
@@ -524,19 +681,17 @@
         <w:p>
           <w:pPr>
             <w:pStyle w:val="21"/>
-            <w:tabs>
-              <w:tab w:val="right" w:leader="dot" w:pos="9345"/>
-            </w:tabs>
+            <w:ind w:left="0"/>
             <w:rPr>
               <w:rFonts w:asciiTheme="minorHAnsi" w:eastAsiaTheme="minorEastAsia" w:hAnsiTheme="minorHAnsi"/>
               <w:noProof/>
               <w:kern w:val="2"/>
               <w:sz w:val="22"/>
-              <w:lang w:eastAsia="ru-RU"/>
+              <w:lang/>
               <w14:ligatures w14:val="standardContextual"/>
             </w:rPr>
           </w:pPr>
-          <w:hyperlink w:anchor="_Toc137392265" w:history="1">
+          <w:hyperlink w:anchor="_Toc137885812" w:history="1">
             <w:r>
               <w:rPr>
                 <w:rStyle w:val="a6"/>
@@ -565,7 +720,7 @@
                 <w:noProof/>
                 <w:webHidden/>
               </w:rPr>
-              <w:instrText xml:space="preserve"> PAGEREF _Toc137392265 \h </w:instrText>
+              <w:instrText xml:space="preserve"> PAGEREF _Toc137885812 \h </w:instrText>
             </w:r>
             <w:r>
               <w:rPr>
@@ -599,25 +754,23 @@
         <w:p>
           <w:pPr>
             <w:pStyle w:val="21"/>
-            <w:tabs>
-              <w:tab w:val="right" w:leader="dot" w:pos="9345"/>
-            </w:tabs>
+            <w:ind w:left="0"/>
             <w:rPr>
               <w:rFonts w:asciiTheme="minorHAnsi" w:eastAsiaTheme="minorEastAsia" w:hAnsiTheme="minorHAnsi"/>
               <w:noProof/>
               <w:kern w:val="2"/>
               <w:sz w:val="22"/>
-              <w:lang w:eastAsia="ru-RU"/>
+              <w:lang/>
               <w14:ligatures w14:val="standardContextual"/>
             </w:rPr>
           </w:pPr>
-          <w:hyperlink w:anchor="_Toc137392266" w:history="1">
+          <w:hyperlink w:anchor="_Toc137885813" w:history="1">
             <w:r>
               <w:rPr>
                 <w:rStyle w:val="a6"/>
                 <w:noProof/>
               </w:rPr>
-              <w:t>Портал рейтинговой оценки качества оказания услуг и административных процедур</w:t>
+              <w:t>Портал рейтинговой оценки</w:t>
             </w:r>
             <w:r>
               <w:rPr>
@@ -638,7 +791,7 @@
                 <w:noProof/>
                 <w:webHidden/>
               </w:rPr>
-              <w:instrText xml:space="preserve"> PAGEREF _Toc137392266 \h </w:instrText>
+              <w:instrText xml:space="preserve"> PAGEREF _Toc137885813 \h </w:instrText>
             </w:r>
             <w:r>
               <w:rPr>
@@ -672,19 +825,17 @@
         <w:p>
           <w:pPr>
             <w:pStyle w:val="21"/>
-            <w:tabs>
-              <w:tab w:val="right" w:leader="dot" w:pos="9345"/>
-            </w:tabs>
+            <w:ind w:left="0"/>
             <w:rPr>
               <w:rFonts w:asciiTheme="minorHAnsi" w:eastAsiaTheme="minorEastAsia" w:hAnsiTheme="minorHAnsi"/>
               <w:noProof/>
               <w:kern w:val="2"/>
               <w:sz w:val="22"/>
-              <w:lang w:eastAsia="ru-RU"/>
+              <w:lang/>
               <w14:ligatures w14:val="standardContextual"/>
             </w:rPr>
           </w:pPr>
-          <w:hyperlink w:anchor="_Toc137392267" w:history="1">
+          <w:hyperlink w:anchor="_Toc137885814" w:history="1">
             <w:r>
               <w:rPr>
                 <w:rStyle w:val="a6"/>
@@ -711,7 +862,7 @@
                 <w:noProof/>
                 <w:webHidden/>
               </w:rPr>
-              <w:instrText xml:space="preserve"> PAGEREF _Toc137392267 \h </w:instrText>
+              <w:instrText xml:space="preserve"> PAGEREF _Toc137885814 \h </w:instrText>
             </w:r>
             <w:r>
               <w:rPr>
@@ -745,19 +896,16 @@
         <w:p>
           <w:pPr>
             <w:pStyle w:val="11"/>
-            <w:tabs>
-              <w:tab w:val="right" w:leader="dot" w:pos="9345"/>
-            </w:tabs>
             <w:rPr>
               <w:rFonts w:asciiTheme="minorHAnsi" w:eastAsiaTheme="minorEastAsia" w:hAnsiTheme="minorHAnsi"/>
               <w:noProof/>
               <w:kern w:val="2"/>
               <w:sz w:val="22"/>
-              <w:lang w:eastAsia="ru-RU"/>
+              <w:lang/>
               <w14:ligatures w14:val="standardContextual"/>
             </w:rPr>
           </w:pPr>
-          <w:hyperlink w:anchor="_Toc137392268" w:history="1">
+          <w:hyperlink w:anchor="_Toc137885815" w:history="1">
             <w:r>
               <w:rPr>
                 <w:rStyle w:val="a6"/>
@@ -784,7 +932,7 @@
                 <w:noProof/>
                 <w:webHidden/>
               </w:rPr>
-              <w:instrText xml:space="preserve"> PAGEREF _Toc137392268 \h </w:instrText>
+              <w:instrText xml:space="preserve"> PAGEREF _Toc137885815 \h </w:instrText>
             </w:r>
             <w:r>
               <w:rPr>
@@ -804,7 +952,7 @@
                 <w:noProof/>
                 <w:webHidden/>
               </w:rPr>
-              <w:t>11</w:t>
+              <w:t>10</w:t>
             </w:r>
             <w:r>
               <w:rPr>
@@ -818,19 +966,16 @@
         <w:p>
           <w:pPr>
             <w:pStyle w:val="11"/>
-            <w:tabs>
-              <w:tab w:val="right" w:leader="dot" w:pos="9345"/>
-            </w:tabs>
             <w:rPr>
               <w:rFonts w:asciiTheme="minorHAnsi" w:eastAsiaTheme="minorEastAsia" w:hAnsiTheme="minorHAnsi"/>
               <w:noProof/>
               <w:kern w:val="2"/>
               <w:sz w:val="22"/>
-              <w:lang w:eastAsia="ru-RU"/>
+              <w:lang/>
               <w14:ligatures w14:val="standardContextual"/>
             </w:rPr>
           </w:pPr>
-          <w:hyperlink w:anchor="_Toc137392269" w:history="1">
+          <w:hyperlink w:anchor="_Toc137885816" w:history="1">
             <w:r>
               <w:rPr>
                 <w:rStyle w:val="a6"/>
@@ -857,7 +1002,7 @@
                 <w:noProof/>
                 <w:webHidden/>
               </w:rPr>
-              <w:instrText xml:space="preserve"> PAGEREF _Toc137392269 \h </w:instrText>
+              <w:instrText xml:space="preserve"> PAGEREF _Toc137885816 \h </w:instrText>
             </w:r>
             <w:r>
               <w:rPr>
@@ -877,7 +1022,7 @@
                 <w:noProof/>
                 <w:webHidden/>
               </w:rPr>
-              <w:t>12</w:t>
+              <w:t>11</w:t>
             </w:r>
             <w:r>
               <w:rPr>
@@ -891,19 +1036,16 @@
         <w:p>
           <w:pPr>
             <w:pStyle w:val="11"/>
-            <w:tabs>
-              <w:tab w:val="right" w:leader="dot" w:pos="9345"/>
-            </w:tabs>
             <w:rPr>
               <w:rFonts w:asciiTheme="minorHAnsi" w:eastAsiaTheme="minorEastAsia" w:hAnsiTheme="minorHAnsi"/>
               <w:noProof/>
               <w:kern w:val="2"/>
               <w:sz w:val="22"/>
-              <w:lang w:eastAsia="ru-RU"/>
+              <w:lang/>
               <w14:ligatures w14:val="standardContextual"/>
             </w:rPr>
           </w:pPr>
-          <w:hyperlink w:anchor="_Toc137392270" w:history="1">
+          <w:hyperlink w:anchor="_Toc137885817" w:history="1">
             <w:r>
               <w:rPr>
                 <w:rStyle w:val="a6"/>
@@ -930,7 +1072,7 @@
                 <w:noProof/>
                 <w:webHidden/>
               </w:rPr>
-              <w:instrText xml:space="preserve"> PAGEREF _Toc137392270 \h </w:instrText>
+              <w:instrText xml:space="preserve"> PAGEREF _Toc137885817 \h </w:instrText>
             </w:r>
             <w:r>
               <w:rPr>
@@ -950,7 +1092,7 @@
                 <w:noProof/>
                 <w:webHidden/>
               </w:rPr>
-              <w:t>13</w:t>
+              <w:t>12</w:t>
             </w:r>
             <w:r>
               <w:rPr>
@@ -987,14 +1129,13 @@
       <w:pPr>
         <w:pStyle w:val="1"/>
       </w:pPr>
-      <w:bookmarkStart w:id="0" w:name="_Toc137392261"/>
+      <w:bookmarkStart w:id="0" w:name="_Toc137885808"/>
       <w:r>
         <w:lastRenderedPageBreak/>
         <w:t>ВВЕДЕНИЕ</w:t>
       </w:r>
       <w:bookmarkEnd w:id="0"/>
     </w:p>
-    <w:p/>
     <w:p>
       <w:pPr>
         <w:spacing w:after="0" w:line="276" w:lineRule="auto"/>
@@ -1300,9 +1441,8 @@
     <w:p>
       <w:pPr>
         <w:pStyle w:val="1"/>
-        <w:spacing w:line="480" w:lineRule="auto"/>
-      </w:pPr>
-      <w:bookmarkStart w:id="1" w:name="_Toc137392262"/>
+      </w:pPr>
+      <w:bookmarkStart w:id="1" w:name="_Toc137885809"/>
       <w:r>
         <w:lastRenderedPageBreak/>
         <w:t>ГЛАВА 1 «ОБЩИЕ СВЕДЕНИЯ ОБ ОРГАНИЗАЦИИ»</w:t>
@@ -1661,7 +1801,7 @@
         <w:pStyle w:val="1"/>
         <w:contextualSpacing/>
       </w:pPr>
-      <w:bookmarkStart w:id="2" w:name="_Toc137392263"/>
+      <w:bookmarkStart w:id="2" w:name="_Toc137885810"/>
       <w:r>
         <w:lastRenderedPageBreak/>
         <w:t xml:space="preserve">ГЛАВА 2 «ПРОГРАММНОЕ ОБЕСПЕЧЕНИЕ </w:t>
@@ -1684,7 +1824,7 @@
           <w:lang w:eastAsia="ru-RU"/>
         </w:rPr>
       </w:pPr>
-      <w:bookmarkStart w:id="3" w:name="_Toc137392264"/>
+      <w:bookmarkStart w:id="3" w:name="_Toc137885811"/>
       <w:r>
         <w:rPr>
           <w:rFonts w:eastAsia="Times New Roman"/>
@@ -1952,7 +2092,7 @@
           <w:lang w:eastAsia="ru-RU"/>
         </w:rPr>
       </w:pPr>
-      <w:bookmarkStart w:id="4" w:name="_Toc137392265"/>
+      <w:bookmarkStart w:id="4" w:name="_Toc137885812"/>
       <w:r>
         <w:rPr>
           <w:rFonts w:eastAsia="Times New Roman"/>
@@ -2027,17 +2167,6 @@
         </w:rPr>
         <w:t>Контролирующие (надзорные) органы должны перейти на использование новой версии ИАС КНД с 1 января 2023 года.</w:t>
       </w:r>
-    </w:p>
-    <w:p>
-      <w:pPr>
-        <w:spacing w:after="0" w:line="276" w:lineRule="auto"/>
-        <w:ind w:firstLine="851"/>
-        <w:rPr>
-          <w:rFonts w:eastAsia="Times New Roman" w:cs="Times New Roman"/>
-          <w:szCs w:val="28"/>
-          <w:lang w:eastAsia="ru-RU"/>
-        </w:rPr>
-      </w:pPr>
     </w:p>
     <w:p>
       <w:pPr>
@@ -2045,9 +2174,9 @@
         <w:spacing w:line="276" w:lineRule="auto"/>
         <w:ind w:firstLine="851"/>
       </w:pPr>
-      <w:bookmarkStart w:id="5" w:name="_Toc137392266"/>
-      <w:r>
-        <w:t>Портал рейтинговой оценки качества оказания услуг и административных процедур</w:t>
+      <w:bookmarkStart w:id="5" w:name="_Toc137885813"/>
+      <w:r>
+        <w:t>Портал рейтинговой оценки</w:t>
       </w:r>
       <w:bookmarkEnd w:id="5"/>
     </w:p>
@@ -2059,11 +2188,6 @@
       <w:r>
         <w:t>Портал рейтинговой оценки качества оказания услуг и административных процедур организациями Республики Беларусь предоставляет доступный способ для граждан высказать свое мнение о качестве обслуживания населения государственными организациями, что способствует повышению качества оказания государственных услуг. Формирующийся на основе этих оценок рейтинг государственных организаций создает дополнительный стимул для улучшения качества работы с населением и способствует развитию открытого диалога правительства и населения. Функционирование портала соответствует целям и задачам, поставленным перед государством Главой государства (Директива Президента Республики Беларусь от 27 декабря 2006 г. № 2 «О мерах по дальнейшей дебюрократизации государственного аппарата»).</w:t>
       </w:r>
-    </w:p>
-    <w:p>
-      <w:pPr>
-        <w:spacing w:line="276" w:lineRule="auto"/>
-      </w:pPr>
     </w:p>
     <w:p>
       <w:pPr>
@@ -2071,7 +2195,7 @@
         <w:spacing w:line="276" w:lineRule="auto"/>
         <w:ind w:firstLine="851"/>
       </w:pPr>
-      <w:bookmarkStart w:id="6" w:name="_Toc137392267"/>
+      <w:bookmarkStart w:id="6" w:name="_Toc137885814"/>
       <w:r>
         <w:t>АИС «ИМИТИ»</w:t>
       </w:r>
@@ -2264,7 +2388,6 @@
           <w:szCs w:val="28"/>
           <w:lang w:eastAsia="ru-RU"/>
         </w:rPr>
-        <w:lastRenderedPageBreak/>
         <w:t>развитие средств телемедицины, в том числе для обеспечения возможности консультирования пациентов в режиме реального времени и удаленного мониторинга состояния здоровья хронических больных</w:t>
       </w:r>
       <w:r>
@@ -2292,7 +2415,16 @@
           <w:szCs w:val="28"/>
           <w:lang w:eastAsia="ru-RU"/>
         </w:rPr>
-        <w:t>В настоящее время в учреждениях здравоохранения внедряются комплексные медицинские автоматизированные системы, автоматизированные диагностические рабочие места и рабочие места врачей общей практики. Созданы и действуют информационные системы национального уровня, позволяющие осуществлять мониторинг состояния здоровья различных групп населения и принимать оперативные решения по управлению здравоохранением.</w:t>
+        <w:t xml:space="preserve">В настоящее время в учреждениях здравоохранения внедряются комплексные медицинские автоматизированные системы, </w:t>
+      </w:r>
+      <w:r>
+        <w:rPr>
+          <w:rFonts w:eastAsia="Times New Roman" w:cs="Times New Roman"/>
+          <w:szCs w:val="28"/>
+          <w:lang w:eastAsia="ru-RU"/>
+        </w:rPr>
+        <w:lastRenderedPageBreak/>
+        <w:t>автоматизированные диагностические рабочие места и рабочие места врачей общей практики. Созданы и действуют информационные системы национального уровня, позволяющие осуществлять мониторинг состояния здоровья различных групп населения и принимать оперативные решения по управлению здравоохранением.</w:t>
       </w:r>
     </w:p>
     <w:p>
@@ -2570,28 +2702,15 @@
         </w:numPr>
         <w:spacing w:after="0" w:line="276" w:lineRule="auto"/>
         <w:ind w:hanging="578"/>
-        <w:rPr>
-          <w:rFonts w:eastAsia="Times New Roman" w:cs="Times New Roman"/>
-          <w:szCs w:val="28"/>
-          <w:lang w:eastAsia="ru-RU"/>
-        </w:rPr>
-      </w:pPr>
-      <w:r>
-        <w:rPr>
-          <w:rFonts w:eastAsia="Times New Roman" w:cs="Times New Roman"/>
-          <w:szCs w:val="28"/>
-          <w:lang w:eastAsia="ru-RU"/>
-        </w:rPr>
-        <w:t xml:space="preserve">техническое и системное обслуживание вычислительной техники, в том числе в Министерстве здравоохранения Республики Беларусь, </w:t>
-      </w:r>
-      <w:r>
-        <w:rPr>
-          <w:rFonts w:eastAsia="Times New Roman" w:cs="Times New Roman"/>
-          <w:szCs w:val="28"/>
-          <w:lang w:eastAsia="ru-RU"/>
-        </w:rPr>
-        <w:lastRenderedPageBreak/>
-        <w:t>организациях системы Министерства здравоохранения Республики Беларусь, анализ и выдача заключений о работоспособности вычислительной техники</w:t>
+        <w:jc w:val="left"/>
+      </w:pPr>
+      <w:r>
+        <w:rPr>
+          <w:rFonts w:eastAsia="Times New Roman" w:cs="Times New Roman"/>
+          <w:szCs w:val="28"/>
+          <w:lang w:eastAsia="ru-RU"/>
+        </w:rPr>
+        <w:t>техническое и системное обслуживание вычислительной техники, в том числе в Министерстве здравоохранения Республики Беларусь, организациях системы Министерства здравоохранения Республики Беларусь, анализ и выдача заключений о работоспособности вычислительной техники</w:t>
       </w:r>
       <w:r>
         <w:rPr>
@@ -2601,11 +2720,6 @@
         </w:rPr>
         <w:t>.</w:t>
       </w:r>
-    </w:p>
-    <w:p>
-      <w:pPr>
-        <w:jc w:val="left"/>
-      </w:pPr>
       <w:r>
         <w:br w:type="page"/>
       </w:r>
@@ -2613,8 +2727,9 @@
     <w:p>
       <w:pPr>
         <w:pStyle w:val="1"/>
-      </w:pPr>
-      <w:bookmarkStart w:id="7" w:name="_Toc137392268"/>
+        <w:spacing w:before="0" w:beforeAutospacing="0"/>
+      </w:pPr>
+      <w:bookmarkStart w:id="7" w:name="_Toc137885815"/>
       <w:r>
         <w:lastRenderedPageBreak/>
         <w:t>ГЛАВА 3 «КОМПЬЮТЕРНАЯ СЕТЬ ОРГАНИЗАЦИИ»</w:t>
@@ -2876,7 +2991,7 @@
       <w:pPr>
         <w:pStyle w:val="1"/>
       </w:pPr>
-      <w:bookmarkStart w:id="8" w:name="_Toc137392269"/>
+      <w:bookmarkStart w:id="8" w:name="_Toc137885816"/>
       <w:r>
         <w:lastRenderedPageBreak/>
         <w:t>ЗАКЛЮЧЕНИЕ</w:t>
@@ -2992,7 +3107,7 @@
       <w:pPr>
         <w:pStyle w:val="1"/>
       </w:pPr>
-      <w:bookmarkStart w:id="9" w:name="_Toc137392270"/>
+      <w:bookmarkStart w:id="9" w:name="_Toc137885817"/>
       <w:r>
         <w:lastRenderedPageBreak/>
         <w:t>СПИСОК ИСПОЛЬЗОВАННЫХ ИСТОЧНИКОВ</w:t>
@@ -3006,6 +3121,7 @@
           <w:ilvl w:val="0"/>
           <w:numId w:val="7"/>
         </w:numPr>
+        <w:ind w:left="0" w:firstLine="709"/>
       </w:pPr>
       <w:r>
         <w:t>Астахова, И.Ф. Компьютерные науки. Деревья, операционные системы, сети / И.Ф. Астахова и др. - М.: Физматлит, 2013. - 88 c.</w:t>
@@ -3018,6 +3134,7 @@
           <w:ilvl w:val="0"/>
           <w:numId w:val="7"/>
         </w:numPr>
+        <w:ind w:left="0" w:firstLine="709"/>
       </w:pPr>
       <w:r>
         <w:t>Астахова, И.Ф. Компьютерные науки. Деревья, операционные системы, сети / И.Ф. Астахова, И.К. Астанин и др. - М.: Физматлит, 2013. - 88 c.</w:t>
@@ -3030,6 +3147,7 @@
           <w:ilvl w:val="0"/>
           <w:numId w:val="7"/>
         </w:numPr>
+        <w:ind w:left="0" w:firstLine="709"/>
       </w:pPr>
       <w:r>
         <w:t>Баринов, В.В. Компьютерные сети: Учебник / В.В. Баринов, И.В. Баринов, А.В. Пролетарский. - М.: Academia, 2018. - 192 c.</w:t>
@@ -3042,6 +3160,7 @@
           <w:ilvl w:val="0"/>
           <w:numId w:val="7"/>
         </w:numPr>
+        <w:ind w:left="0" w:firstLine="709"/>
       </w:pPr>
       <w:r>
         <w:t>Баринов, В.В. Компьютерные сети: Учебник / В.В. Баринов. - М.: Академия, 2015. - 256 c.</w:t>
@@ -3054,6 +3173,7 @@
           <w:ilvl w:val="0"/>
           <w:numId w:val="7"/>
         </w:numPr>
+        <w:ind w:left="0" w:firstLine="709"/>
       </w:pPr>
       <w:r>
         <w:t>Кузин, А.В. Компьютерные сети: Учебное пособие / А.В. Кузин.. - М.: Форум, НИЦ Инфра-М, 2013. - 192 c.</w:t>
@@ -3066,6 +3186,7 @@
           <w:ilvl w:val="0"/>
           <w:numId w:val="7"/>
         </w:numPr>
+        <w:ind w:left="0" w:firstLine="709"/>
       </w:pPr>
       <w:r>
         <w:t>8. Куроуз, Д. Компьютерные сети. Нисходящий подход / Д. Куроуз, К. Росс. - М.: Эксмо, 2016. - 912 c.</w:t>
@@ -3078,6 +3199,7 @@
           <w:ilvl w:val="0"/>
           <w:numId w:val="7"/>
         </w:numPr>
+        <w:ind w:left="0" w:firstLine="709"/>
       </w:pPr>
       <w:r>
         <w:t>Куроуз, Дж. Компьютерные сети: Нисходящий подход / Дж. Куроуз. - М.: Эксмо, 2018. - 800 c.</w:t>
@@ -3090,6 +3212,7 @@
           <w:ilvl w:val="0"/>
           <w:numId w:val="7"/>
         </w:numPr>
+        <w:ind w:left="0" w:firstLine="709"/>
       </w:pPr>
       <w:r>
         <w:t>Луганцев, Л.Д. Компьютерные сети / Л.Д. Луганцев. - М.: МГУИЭ, 2001. - 452 c.</w:t>
@@ -3102,6 +3225,7 @@
           <w:ilvl w:val="0"/>
           <w:numId w:val="7"/>
         </w:numPr>
+        <w:ind w:left="0" w:firstLine="709"/>
       </w:pPr>
       <w:r>
         <w:t>Новожилов, Е.О. Компьютерные сети: Учебное пособие / Е.О. Новожилов. - М.: Academia, 2016. - 288 c.</w:t>
@@ -3114,6 +3238,7 @@
           <w:ilvl w:val="0"/>
           <w:numId w:val="7"/>
         </w:numPr>
+        <w:ind w:left="0" w:firstLine="709"/>
       </w:pPr>
       <w:r>
         <w:t>Новожилов, Е.О. Компьютерные сети: Учебное пособие / Е.О. Новожилов. - М.: Академия, 2018. - 176 c.</w:t>
@@ -3126,6 +3251,7 @@
           <w:ilvl w:val="0"/>
           <w:numId w:val="7"/>
         </w:numPr>
+        <w:ind w:left="0" w:firstLine="709"/>
       </w:pPr>
       <w:r>
         <w:t>Новожилов, Е.О. Компьютерные сети. Учебное пособие / Е.О. Новожилов. - М.: Academia, 2016. - 288 c.</w:t>
@@ -3138,6 +3264,7 @@
           <w:ilvl w:val="0"/>
           <w:numId w:val="7"/>
         </w:numPr>
+        <w:ind w:left="0" w:firstLine="709"/>
       </w:pPr>
       <w:r>
         <w:t>Смелянский, Р.Л. Компьютерные сети. В 2 т.Т. 2. Сети ЭВМ / Р.Л. Смелянский. - М.: Academia, 2016. - 448 c.</w:t>
@@ -3150,6 +3277,7 @@
           <w:ilvl w:val="0"/>
           <w:numId w:val="7"/>
         </w:numPr>
+        <w:ind w:left="0" w:firstLine="709"/>
       </w:pPr>
       <w:r>
         <w:t>Таненбаум, Э.С. Компьютерные сети / Э.С. Таненбаум, Д. Уэзеролл. - СПб.: Питер, 2018. - 512 c.</w:t>
@@ -3162,6 +3290,7 @@
           <w:ilvl w:val="0"/>
           <w:numId w:val="7"/>
         </w:numPr>
+        <w:ind w:left="0" w:firstLine="709"/>
       </w:pPr>
       <w:r>
         <w:t>Шелухин, О.И. Обнаружение вторжений в компьютерные сети (сетевые аномалии): Учебное пособие для вузов / О.И. Шелухин, Д.Ж. Сакалема, А.С. Филинова. - М.: Гор. линия-Телеком, 2013. - 220 c.</w:t>
@@ -3174,6 +3303,7 @@
           <w:ilvl w:val="0"/>
           <w:numId w:val="7"/>
         </w:numPr>
+        <w:ind w:left="0" w:firstLine="709"/>
       </w:pPr>
       <w:r>
         <w:t>Шелухин, О.И. Обнаружение вторжений в компьютерные сети (сетевые аномалии) / О.И. Шелухин. - М.: ГЛТ, 2013. - 220 c.</w:t>
@@ -5547,9 +5677,12 @@
     <w:autoRedefine/>
     <w:uiPriority w:val="39"/>
     <w:unhideWhenUsed/>
-    <w:rsid w:val="0072235D"/>
+    <w:rsid w:val="002E4E11"/>
     <w:pPr>
-      <w:spacing w:after="100"/>
+      <w:tabs>
+        <w:tab w:val="right" w:leader="dot" w:pos="9345"/>
+      </w:tabs>
+      <w:spacing w:after="0"/>
     </w:pPr>
   </w:style>
   <w:style w:type="character" w:styleId="a6">
@@ -5585,9 +5718,12 @@
     <w:autoRedefine/>
     <w:uiPriority w:val="39"/>
     <w:unhideWhenUsed/>
-    <w:rsid w:val="00AF1504"/>
+    <w:rsid w:val="002E4E11"/>
     <w:pPr>
-      <w:spacing w:after="100"/>
+      <w:tabs>
+        <w:tab w:val="right" w:leader="dot" w:pos="9345"/>
+      </w:tabs>
+      <w:spacing w:after="0"/>
       <w:ind w:left="280"/>
     </w:pPr>
   </w:style>

</xml_diff>